<commit_message>
sec2 parrt 2 report
</commit_message>
<xml_diff>
--- a/Report/AIE425_Assignment 1_Group_Nour_maher_Report.docx
+++ b/Report/AIE425_Assignment 1_Group_Nour_maher_Report.docx
@@ -235,7 +235,7 @@
               <w:noProof/>
             </w:rPr>
             <w:pict w14:anchorId="0D93980D">
-              <v:rect id="Rectangle 33" o:spid="_x0000_s1032" style="position:absolute;margin-left:-39.6pt;margin-top:0;width:46.8pt;height:77.75pt;z-index:251659264;visibility:visible;mso-wrap-style:square;mso-width-percent:76;mso-height-percent:98;mso-top-percent:23;mso-wrap-distance-left:9pt;mso-wrap-distance-top:0;mso-wrap-distance-right:9pt;mso-wrap-distance-bottom:0;mso-position-horizontal:right;mso-position-horizontal-relative:margin;mso-position-vertical-relative:page;mso-width-percent:76;mso-height-percent:98;mso-top-percent:23;mso-width-relative:page;mso-height-relative:page;v-text-anchor:bottom" o:gfxdata="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" fillcolor="#4472c4 [3204]" stroked="f" strokeweight="1pt">
+              <v:rect id="Rectangle 33" o:spid="_x0000_s1032" style="position:absolute;margin-left:-44pt;margin-top:0;width:46.8pt;height:77.75pt;z-index:251659264;visibility:visible;mso-wrap-style:square;mso-width-percent:76;mso-height-percent:98;mso-top-percent:23;mso-wrap-distance-left:9pt;mso-wrap-distance-top:0;mso-wrap-distance-right:9pt;mso-wrap-distance-bottom:0;mso-position-horizontal:right;mso-position-horizontal-relative:margin;mso-position-vertical-relative:page;mso-width-percent:76;mso-height-percent:98;mso-top-percent:23;mso-width-relative:page;mso-height-relative:page;v-text-anchor:bottom" o:gfxdata="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" fillcolor="#4472c4 [3204]" stroked="f" strokeweight="1pt">
                 <o:lock v:ext="edit" aspectratio="t"/>
                 <v:textbox inset="3.6pt,,3.6pt">
                   <w:txbxContent>
@@ -14785,6 +14785,7 @@
           <w:szCs w:val="24"/>
         </w:rPr>
       </w:pPr>
+      <w:bookmarkStart w:id="3" w:name="_Hlk215880349"/>
       <w:r>
         <w:rPr>
           <w:rFonts w:asciiTheme="minorBidi" w:hAnsiTheme="minorBidi"/>
@@ -14837,6 +14838,7 @@
         <w:t>Case Study 1:</w:t>
       </w:r>
     </w:p>
+    <w:bookmarkEnd w:id="3"/>
     <w:p>
       <w:pPr>
         <w:rPr>
@@ -15387,6 +15389,9 @@
             </m:den>
           </m:f>
           <m:r>
+            <m:rPr>
+              <m:sty m:val="p"/>
+            </m:rPr>
             <w:rPr>
               <w:rFonts w:ascii="Cambria Math" w:eastAsia="Times New Roman" w:hAnsi="Cambria Math" w:cs="Times New Roman"/>
               <w:kern w:val="0"/>
@@ -15396,7 +15401,12 @@
             </w:rPr>
             <w:br/>
           </m:r>
+        </m:oMath>
+        <m:oMath>
           <m:r>
+            <m:rPr>
+              <m:sty m:val="p"/>
+            </m:rPr>
             <w:rPr>
               <w:rFonts w:ascii="Times New Roman" w:eastAsia="Times New Roman" w:hAnsi="Times New Roman" w:cs="Times New Roman"/>
               <w:color w:val="CCCCCC"/>
@@ -15695,6 +15705,9 @@
             </m:den>
           </m:f>
           <m:r>
+            <m:rPr>
+              <m:sty m:val="p"/>
+            </m:rPr>
             <w:rPr>
               <w:rFonts w:asciiTheme="minorBidi" w:hAnsiTheme="minorBidi"/>
               <w:sz w:val="24"/>
@@ -15864,6 +15877,9 @@
             </m:den>
           </m:f>
           <m:r>
+            <m:rPr>
+              <m:sty m:val="p"/>
+            </m:rPr>
             <w:rPr>
               <w:rFonts w:asciiTheme="minorBidi" w:hAnsiTheme="minorBidi"/>
               <w:sz w:val="24"/>
@@ -15951,7 +15967,7 @@
           <w:szCs w:val="24"/>
         </w:rPr>
       </w:pPr>
-      <w:bookmarkStart w:id="3" w:name="_Hlk215872439"/>
+      <w:bookmarkStart w:id="4" w:name="_Hlk215872439"/>
       <w:r>
         <w:rPr>
           <w:rFonts w:asciiTheme="minorBidi" w:hAnsiTheme="minorBidi"/>
@@ -15971,6 +15987,16 @@
           <w:sz w:val="24"/>
           <w:szCs w:val="24"/>
         </w:rPr>
+        <w:t>1.</w:t>
+      </w:r>
+      <w:r>
+        <w:rPr>
+          <w:rFonts w:asciiTheme="minorBidi" w:hAnsiTheme="minorBidi"/>
+          <w:b/>
+          <w:bCs/>
+          <w:sz w:val="24"/>
+          <w:szCs w:val="24"/>
+        </w:rPr>
         <w:t>7</w:t>
       </w:r>
       <w:r>
@@ -15981,7 +16007,27 @@
           <w:sz w:val="24"/>
           <w:szCs w:val="24"/>
         </w:rPr>
-        <w:t xml:space="preserve"> &amp; 2.1.8 </w:t>
+        <w:t xml:space="preserve"> &amp; 2.1.</w:t>
+      </w:r>
+      <w:r>
+        <w:rPr>
+          <w:rFonts w:asciiTheme="minorBidi" w:hAnsiTheme="minorBidi"/>
+          <w:b/>
+          <w:bCs/>
+          <w:sz w:val="24"/>
+          <w:szCs w:val="24"/>
+        </w:rPr>
+        <w:t>1.</w:t>
+      </w:r>
+      <w:r>
+        <w:rPr>
+          <w:rFonts w:asciiTheme="minorBidi" w:hAnsiTheme="minorBidi"/>
+          <w:b/>
+          <w:bCs/>
+          <w:sz w:val="24"/>
+          <w:szCs w:val="24"/>
+        </w:rPr>
+        <w:t xml:space="preserve">8 </w:t>
       </w:r>
       <w:r>
         <w:rPr>
@@ -16004,7 +16050,7 @@
         <w:t>Neighbors and Prediction Comparison</w:t>
       </w:r>
     </w:p>
-    <w:bookmarkEnd w:id="3"/>
+    <w:bookmarkEnd w:id="4"/>
     <w:p>
       <w:pPr>
         <w:rPr>
@@ -16492,55 +16538,59 @@
           <w:sz w:val="24"/>
           <w:szCs w:val="24"/>
         </w:rPr>
-        <w:t>introduces the</w:t>
-      </w:r>
-      <w:r>
-        <w:rPr>
-          <w:rFonts w:asciiTheme="minorBidi" w:hAnsiTheme="minorBidi"/>
-          <w:sz w:val="24"/>
-          <w:szCs w:val="24"/>
-        </w:rPr>
-        <w:t xml:space="preserve"> </w:t>
-      </w:r>
-      <w:r>
-        <w:rPr>
-          <w:rFonts w:asciiTheme="minorBidi" w:hAnsiTheme="minorBidi"/>
-          <w:sz w:val="24"/>
-          <w:szCs w:val="24"/>
-        </w:rPr>
-        <w:t xml:space="preserve">threshold. Neighbors with fewer than beta co-rated items are penalized. This causes the list to shift towards users who might have a slightly lower raw cosine </w:t>
-      </w:r>
-    </w:p>
-    <w:p>
-      <w:pPr>
-        <w:rPr>
-          <w:rFonts w:asciiTheme="minorBidi" w:hAnsiTheme="minorBidi"/>
-          <w:b/>
-          <w:bCs/>
-          <w:sz w:val="24"/>
-          <w:szCs w:val="24"/>
-        </w:rPr>
-      </w:pPr>
-    </w:p>
-    <w:p>
-      <w:pPr>
-        <w:rPr>
-          <w:rFonts w:asciiTheme="minorBidi" w:hAnsiTheme="minorBidi"/>
-          <w:b/>
-          <w:bCs/>
-          <w:sz w:val="24"/>
-          <w:szCs w:val="24"/>
-        </w:rPr>
-      </w:pPr>
-      <w:r>
-        <w:rPr>
-          <w:rFonts w:asciiTheme="minorBidi" w:hAnsiTheme="minorBidi"/>
-          <w:b/>
-          <w:bCs/>
-          <w:sz w:val="24"/>
-          <w:szCs w:val="24"/>
-        </w:rPr>
-        <w:t>2.1.9-</w:t>
+        <w:t xml:space="preserve">introduces the threshold. Neighbors with fewer than beta co-rated items are penalized. This causes the list to shift towards users who might have a slightly lower raw cosine </w:t>
+      </w:r>
+    </w:p>
+    <w:p>
+      <w:pPr>
+        <w:rPr>
+          <w:rFonts w:asciiTheme="minorBidi" w:hAnsiTheme="minorBidi"/>
+          <w:b/>
+          <w:bCs/>
+          <w:sz w:val="24"/>
+          <w:szCs w:val="24"/>
+        </w:rPr>
+      </w:pPr>
+    </w:p>
+    <w:p>
+      <w:pPr>
+        <w:rPr>
+          <w:rFonts w:asciiTheme="minorBidi" w:hAnsiTheme="minorBidi"/>
+          <w:b/>
+          <w:bCs/>
+          <w:sz w:val="24"/>
+          <w:szCs w:val="24"/>
+        </w:rPr>
+      </w:pPr>
+      <w:r>
+        <w:rPr>
+          <w:rFonts w:asciiTheme="minorBidi" w:hAnsiTheme="minorBidi"/>
+          <w:b/>
+          <w:bCs/>
+          <w:sz w:val="24"/>
+          <w:szCs w:val="24"/>
+        </w:rPr>
+        <w:t>2.1.</w:t>
+      </w:r>
+      <w:r>
+        <w:rPr>
+          <w:rFonts w:asciiTheme="minorBidi" w:hAnsiTheme="minorBidi"/>
+          <w:b/>
+          <w:bCs/>
+          <w:sz w:val="24"/>
+          <w:szCs w:val="24"/>
+        </w:rPr>
+        <w:t>1.</w:t>
+      </w:r>
+      <w:r>
+        <w:rPr>
+          <w:rFonts w:asciiTheme="minorBidi" w:hAnsiTheme="minorBidi"/>
+          <w:b/>
+          <w:bCs/>
+          <w:sz w:val="24"/>
+          <w:szCs w:val="24"/>
+        </w:rPr>
+        <w:t>9-</w:t>
       </w:r>
       <w:r>
         <w:rPr>
@@ -16722,7 +16772,27 @@
           <w:sz w:val="24"/>
           <w:szCs w:val="24"/>
         </w:rPr>
-        <w:t xml:space="preserve">2.1.10- </w:t>
+        <w:t>2.1.</w:t>
+      </w:r>
+      <w:r>
+        <w:rPr>
+          <w:rFonts w:asciiTheme="minorBidi" w:hAnsiTheme="minorBidi"/>
+          <w:b/>
+          <w:bCs/>
+          <w:sz w:val="24"/>
+          <w:szCs w:val="24"/>
+        </w:rPr>
+        <w:t>1.</w:t>
+      </w:r>
+      <w:r>
+        <w:rPr>
+          <w:rFonts w:asciiTheme="minorBidi" w:hAnsiTheme="minorBidi"/>
+          <w:b/>
+          <w:bCs/>
+          <w:sz w:val="24"/>
+          <w:szCs w:val="24"/>
+        </w:rPr>
+        <w:t xml:space="preserve">10- </w:t>
       </w:r>
     </w:p>
     <w:p>
@@ -17262,7 +17332,27 @@
           <w:szCs w:val="24"/>
         </w:rPr>
         <w:lastRenderedPageBreak/>
-        <w:t xml:space="preserve">2.1.11- </w:t>
+        <w:t>2.1.</w:t>
+      </w:r>
+      <w:r>
+        <w:rPr>
+          <w:rFonts w:asciiTheme="minorBidi" w:hAnsiTheme="minorBidi"/>
+          <w:b/>
+          <w:bCs/>
+          <w:sz w:val="24"/>
+          <w:szCs w:val="24"/>
+        </w:rPr>
+        <w:t>1.</w:t>
+      </w:r>
+      <w:r>
+        <w:rPr>
+          <w:rFonts w:asciiTheme="minorBidi" w:hAnsiTheme="minorBidi"/>
+          <w:b/>
+          <w:bCs/>
+          <w:sz w:val="24"/>
+          <w:szCs w:val="24"/>
+        </w:rPr>
+        <w:t xml:space="preserve">11- </w:t>
       </w:r>
       <w:r>
         <w:rPr>
@@ -17425,7 +17515,27 @@
           <w:sz w:val="24"/>
           <w:szCs w:val="24"/>
         </w:rPr>
-        <w:t>2.1.12-</w:t>
+        <w:t>2.1.</w:t>
+      </w:r>
+      <w:r>
+        <w:rPr>
+          <w:rFonts w:asciiTheme="minorBidi" w:hAnsiTheme="minorBidi"/>
+          <w:b/>
+          <w:bCs/>
+          <w:sz w:val="24"/>
+          <w:szCs w:val="24"/>
+        </w:rPr>
+        <w:t>1.</w:t>
+      </w:r>
+      <w:r>
+        <w:rPr>
+          <w:rFonts w:asciiTheme="minorBidi" w:hAnsiTheme="minorBidi"/>
+          <w:b/>
+          <w:bCs/>
+          <w:sz w:val="24"/>
+          <w:szCs w:val="24"/>
+        </w:rPr>
+        <w:t>12-</w:t>
       </w:r>
       <w:r>
         <w:rPr>
@@ -18473,6 +18583,9 @@
             </m:den>
           </m:f>
           <m:r>
+            <m:rPr>
+              <m:sty m:val="p"/>
+            </m:rPr>
             <w:rPr>
               <w:rFonts w:asciiTheme="minorBidi" w:hAnsiTheme="minorBidi"/>
               <w:sz w:val="24"/>
@@ -18797,6 +18910,9 @@
             </m:den>
           </m:f>
           <m:r>
+            <m:rPr>
+              <m:sty m:val="p"/>
+            </m:rPr>
             <w:rPr>
               <w:rFonts w:asciiTheme="minorBidi" w:hAnsiTheme="minorBidi"/>
               <w:sz w:val="24"/>
@@ -18948,6 +19064,9 @@
             </m:den>
           </m:f>
           <m:r>
+            <m:rPr>
+              <m:sty m:val="p"/>
+            </m:rPr>
             <w:rPr>
               <w:rFonts w:asciiTheme="minorBidi" w:hAnsiTheme="minorBidi"/>
               <w:sz w:val="24"/>
@@ -19032,7 +19151,27 @@
           <w:sz w:val="24"/>
           <w:szCs w:val="24"/>
         </w:rPr>
-        <w:t xml:space="preserve">2.2.7- </w:t>
+        <w:t>2.</w:t>
+      </w:r>
+      <w:r>
+        <w:rPr>
+          <w:rFonts w:asciiTheme="minorBidi" w:hAnsiTheme="minorBidi"/>
+          <w:b/>
+          <w:bCs/>
+          <w:sz w:val="24"/>
+          <w:szCs w:val="24"/>
+        </w:rPr>
+        <w:t>1.</w:t>
+      </w:r>
+      <w:r>
+        <w:rPr>
+          <w:rFonts w:asciiTheme="minorBidi" w:hAnsiTheme="minorBidi"/>
+          <w:b/>
+          <w:bCs/>
+          <w:sz w:val="24"/>
+          <w:szCs w:val="24"/>
+        </w:rPr>
+        <w:t xml:space="preserve">2.7- </w:t>
       </w:r>
       <w:r>
         <w:rPr>
@@ -19161,7 +19300,27 @@
           <w:szCs w:val="24"/>
         </w:rPr>
         <w:lastRenderedPageBreak/>
-        <w:t xml:space="preserve">2.2.8- </w:t>
+        <w:t>2.</w:t>
+      </w:r>
+      <w:r>
+        <w:rPr>
+          <w:rFonts w:asciiTheme="minorBidi" w:hAnsiTheme="minorBidi"/>
+          <w:b/>
+          <w:bCs/>
+          <w:sz w:val="24"/>
+          <w:szCs w:val="24"/>
+        </w:rPr>
+        <w:t>1.</w:t>
+      </w:r>
+      <w:r>
+        <w:rPr>
+          <w:rFonts w:asciiTheme="minorBidi" w:hAnsiTheme="minorBidi"/>
+          <w:b/>
+          <w:bCs/>
+          <w:sz w:val="24"/>
+          <w:szCs w:val="24"/>
+        </w:rPr>
+        <w:t xml:space="preserve">2.8- </w:t>
       </w:r>
       <w:r>
         <w:rPr>
@@ -19319,7 +19478,27 @@
           <w:sz w:val="24"/>
           <w:szCs w:val="24"/>
         </w:rPr>
-        <w:t xml:space="preserve">2.2.9- </w:t>
+        <w:t>2.</w:t>
+      </w:r>
+      <w:r>
+        <w:rPr>
+          <w:rFonts w:asciiTheme="minorBidi" w:hAnsiTheme="minorBidi"/>
+          <w:b/>
+          <w:bCs/>
+          <w:sz w:val="24"/>
+          <w:szCs w:val="24"/>
+        </w:rPr>
+        <w:t>1.</w:t>
+      </w:r>
+      <w:r>
+        <w:rPr>
+          <w:rFonts w:asciiTheme="minorBidi" w:hAnsiTheme="minorBidi"/>
+          <w:b/>
+          <w:bCs/>
+          <w:sz w:val="24"/>
+          <w:szCs w:val="24"/>
+        </w:rPr>
+        <w:t xml:space="preserve">2.9- </w:t>
       </w:r>
       <w:r>
         <w:rPr>
@@ -19602,7 +19781,27 @@
           <w:sz w:val="24"/>
           <w:szCs w:val="24"/>
         </w:rPr>
-        <w:t xml:space="preserve">2.2.10- </w:t>
+        <w:t>2.</w:t>
+      </w:r>
+      <w:r>
+        <w:rPr>
+          <w:rFonts w:asciiTheme="minorBidi" w:hAnsiTheme="minorBidi"/>
+          <w:b/>
+          <w:bCs/>
+          <w:sz w:val="24"/>
+          <w:szCs w:val="24"/>
+        </w:rPr>
+        <w:t>1.</w:t>
+      </w:r>
+      <w:r>
+        <w:rPr>
+          <w:rFonts w:asciiTheme="minorBidi" w:hAnsiTheme="minorBidi"/>
+          <w:b/>
+          <w:bCs/>
+          <w:sz w:val="24"/>
+          <w:szCs w:val="24"/>
+        </w:rPr>
+        <w:t xml:space="preserve">2.10- </w:t>
       </w:r>
       <w:r>
         <w:rPr>
@@ -19902,7 +20101,27 @@
           <w:sz w:val="24"/>
           <w:szCs w:val="24"/>
         </w:rPr>
-        <w:t xml:space="preserve">2.2.11- </w:t>
+        <w:t>2.</w:t>
+      </w:r>
+      <w:r>
+        <w:rPr>
+          <w:rFonts w:asciiTheme="minorBidi" w:hAnsiTheme="minorBidi"/>
+          <w:b/>
+          <w:bCs/>
+          <w:sz w:val="24"/>
+          <w:szCs w:val="24"/>
+        </w:rPr>
+        <w:t>1.</w:t>
+      </w:r>
+      <w:r>
+        <w:rPr>
+          <w:rFonts w:asciiTheme="minorBidi" w:hAnsiTheme="minorBidi"/>
+          <w:b/>
+          <w:bCs/>
+          <w:sz w:val="24"/>
+          <w:szCs w:val="24"/>
+        </w:rPr>
+        <w:t xml:space="preserve">2.11- </w:t>
       </w:r>
       <w:r>
         <w:rPr>
@@ -20431,6 +20650,9 @@
             </m:den>
           </m:f>
           <m:r>
+            <m:rPr>
+              <m:sty m:val="p"/>
+            </m:rPr>
             <w:rPr>
               <w:rFonts w:asciiTheme="minorBidi" w:hAnsiTheme="minorBidi"/>
               <w:sz w:val="24"/>
@@ -20652,6 +20874,9 @@
             </m:den>
           </m:f>
           <m:r>
+            <m:rPr>
+              <m:sty m:val="p"/>
+            </m:rPr>
             <w:rPr>
               <w:rFonts w:asciiTheme="minorBidi" w:hAnsiTheme="minorBidi"/>
               <w:sz w:val="24"/>
@@ -20680,7 +20905,27 @@
           <w:sz w:val="24"/>
           <w:szCs w:val="24"/>
         </w:rPr>
-        <w:t>2.3.4-</w:t>
+        <w:t>2.</w:t>
+      </w:r>
+      <w:r>
+        <w:rPr>
+          <w:rFonts w:asciiTheme="minorBidi" w:hAnsiTheme="minorBidi"/>
+          <w:b/>
+          <w:bCs/>
+          <w:sz w:val="24"/>
+          <w:szCs w:val="24"/>
+        </w:rPr>
+        <w:t>1.</w:t>
+      </w:r>
+      <w:r>
+        <w:rPr>
+          <w:rFonts w:asciiTheme="minorBidi" w:hAnsiTheme="minorBidi"/>
+          <w:b/>
+          <w:bCs/>
+          <w:sz w:val="24"/>
+          <w:szCs w:val="24"/>
+        </w:rPr>
+        <w:t>3.4-</w:t>
       </w:r>
     </w:p>
     <w:p>
@@ -20773,7 +21018,27 @@
           <w:szCs w:val="24"/>
         </w:rPr>
         <w:lastRenderedPageBreak/>
-        <w:t xml:space="preserve">2.3.7- </w:t>
+        <w:t>2.</w:t>
+      </w:r>
+      <w:r>
+        <w:rPr>
+          <w:rFonts w:asciiTheme="minorBidi" w:hAnsiTheme="minorBidi"/>
+          <w:b/>
+          <w:bCs/>
+          <w:sz w:val="24"/>
+          <w:szCs w:val="24"/>
+        </w:rPr>
+        <w:t>1.</w:t>
+      </w:r>
+      <w:r>
+        <w:rPr>
+          <w:rFonts w:asciiTheme="minorBidi" w:hAnsiTheme="minorBidi"/>
+          <w:b/>
+          <w:bCs/>
+          <w:sz w:val="24"/>
+          <w:szCs w:val="24"/>
+        </w:rPr>
+        <w:t xml:space="preserve">3.7- </w:t>
       </w:r>
     </w:p>
     <w:p>
@@ -20948,7 +21213,27 @@
           <w:sz w:val="24"/>
           <w:szCs w:val="24"/>
         </w:rPr>
-        <w:t xml:space="preserve">2.3.8- </w:t>
+        <w:t>2.</w:t>
+      </w:r>
+      <w:r>
+        <w:rPr>
+          <w:rFonts w:asciiTheme="minorBidi" w:hAnsiTheme="minorBidi"/>
+          <w:b/>
+          <w:bCs/>
+          <w:sz w:val="24"/>
+          <w:szCs w:val="24"/>
+        </w:rPr>
+        <w:t>1.</w:t>
+      </w:r>
+      <w:r>
+        <w:rPr>
+          <w:rFonts w:asciiTheme="minorBidi" w:hAnsiTheme="minorBidi"/>
+          <w:b/>
+          <w:bCs/>
+          <w:sz w:val="24"/>
+          <w:szCs w:val="24"/>
+        </w:rPr>
+        <w:t xml:space="preserve">3.8- </w:t>
       </w:r>
     </w:p>
     <w:p>
@@ -21178,7 +21463,27 @@
           <w:sz w:val="24"/>
           <w:szCs w:val="24"/>
         </w:rPr>
-        <w:t>2.3.9-</w:t>
+        <w:t>2.</w:t>
+      </w:r>
+      <w:r>
+        <w:rPr>
+          <w:rFonts w:asciiTheme="minorBidi" w:hAnsiTheme="minorBidi"/>
+          <w:b/>
+          <w:bCs/>
+          <w:sz w:val="24"/>
+          <w:szCs w:val="24"/>
+        </w:rPr>
+        <w:t>1.</w:t>
+      </w:r>
+      <w:r>
+        <w:rPr>
+          <w:rFonts w:asciiTheme="minorBidi" w:hAnsiTheme="minorBidi"/>
+          <w:b/>
+          <w:bCs/>
+          <w:sz w:val="24"/>
+          <w:szCs w:val="24"/>
+        </w:rPr>
+        <w:t>3.9-</w:t>
       </w:r>
     </w:p>
     <w:p>
@@ -21524,7 +21829,27 @@
           <w:szCs w:val="24"/>
         </w:rPr>
         <w:lastRenderedPageBreak/>
-        <w:t>2.3.10-</w:t>
+        <w:t>2.</w:t>
+      </w:r>
+      <w:r>
+        <w:rPr>
+          <w:rFonts w:asciiTheme="minorBidi" w:hAnsiTheme="minorBidi"/>
+          <w:b/>
+          <w:bCs/>
+          <w:sz w:val="24"/>
+          <w:szCs w:val="24"/>
+        </w:rPr>
+        <w:t>1.</w:t>
+      </w:r>
+      <w:r>
+        <w:rPr>
+          <w:rFonts w:asciiTheme="minorBidi" w:hAnsiTheme="minorBidi"/>
+          <w:b/>
+          <w:bCs/>
+          <w:sz w:val="24"/>
+          <w:szCs w:val="24"/>
+        </w:rPr>
+        <w:t>3.10-</w:t>
       </w:r>
     </w:p>
     <w:p>
@@ -21799,15 +22124,7 @@
             <w:sz w:val="24"/>
             <w:szCs w:val="24"/>
           </w:rPr>
-          <m:t>n&lt;</m:t>
-        </m:r>
-        <m:r>
-          <w:rPr>
-            <w:rFonts w:ascii="Cambria Math" w:hAnsi="Cambria Math"/>
-            <w:sz w:val="24"/>
-            <w:szCs w:val="24"/>
-          </w:rPr>
-          <m:t>beta</m:t>
+          <m:t>n&lt;beta</m:t>
         </m:r>
       </m:oMath>
       <w:r>
@@ -21846,7 +22163,27 @@
           <w:sz w:val="24"/>
           <w:szCs w:val="24"/>
         </w:rPr>
-        <w:t xml:space="preserve">2.3.11- </w:t>
+        <w:t>2.</w:t>
+      </w:r>
+      <w:r>
+        <w:rPr>
+          <w:rFonts w:asciiTheme="minorBidi" w:hAnsiTheme="minorBidi"/>
+          <w:b/>
+          <w:bCs/>
+          <w:sz w:val="24"/>
+          <w:szCs w:val="24"/>
+        </w:rPr>
+        <w:t>1.</w:t>
+      </w:r>
+      <w:r>
+        <w:rPr>
+          <w:rFonts w:asciiTheme="minorBidi" w:hAnsiTheme="minorBidi"/>
+          <w:b/>
+          <w:bCs/>
+          <w:sz w:val="24"/>
+          <w:szCs w:val="24"/>
+        </w:rPr>
+        <w:t xml:space="preserve">3.11- </w:t>
       </w:r>
     </w:p>
     <w:p>
@@ -22065,7 +22402,27 @@
           <w:sz w:val="24"/>
           <w:szCs w:val="24"/>
         </w:rPr>
-        <w:t>2.3.12-</w:t>
+        <w:t>2.</w:t>
+      </w:r>
+      <w:r>
+        <w:rPr>
+          <w:rFonts w:asciiTheme="minorBidi" w:hAnsiTheme="minorBidi"/>
+          <w:b/>
+          <w:bCs/>
+          <w:sz w:val="24"/>
+          <w:szCs w:val="24"/>
+        </w:rPr>
+        <w:t>1.</w:t>
+      </w:r>
+      <w:r>
+        <w:rPr>
+          <w:rFonts w:asciiTheme="minorBidi" w:hAnsiTheme="minorBidi"/>
+          <w:b/>
+          <w:bCs/>
+          <w:sz w:val="24"/>
+          <w:szCs w:val="24"/>
+        </w:rPr>
+        <w:t>3.12-</w:t>
       </w:r>
     </w:p>
     <w:p>
@@ -22332,7 +22689,27 @@
           <w:sz w:val="24"/>
           <w:szCs w:val="24"/>
         </w:rPr>
-        <w:t>2.3.13-</w:t>
+        <w:t>2.</w:t>
+      </w:r>
+      <w:r>
+        <w:rPr>
+          <w:rFonts w:asciiTheme="minorBidi" w:hAnsiTheme="minorBidi"/>
+          <w:b/>
+          <w:bCs/>
+          <w:sz w:val="24"/>
+          <w:szCs w:val="24"/>
+        </w:rPr>
+        <w:t>1.</w:t>
+      </w:r>
+      <w:r>
+        <w:rPr>
+          <w:rFonts w:asciiTheme="minorBidi" w:hAnsiTheme="minorBidi"/>
+          <w:b/>
+          <w:bCs/>
+          <w:sz w:val="24"/>
+          <w:szCs w:val="24"/>
+        </w:rPr>
+        <w:t>3.13-</w:t>
       </w:r>
     </w:p>
     <w:p>
@@ -22432,6 +22809,7 @@
           <w:szCs w:val="24"/>
         </w:rPr>
       </w:pPr>
+      <w:bookmarkStart w:id="5" w:name="_Hlk215883442"/>
       <w:r>
         <w:rPr>
           <w:rFonts w:asciiTheme="minorBidi" w:hAnsiTheme="minorBidi"/>
@@ -22453,6 +22831,7 @@
         <w:t xml:space="preserve"> (Comparison)</w:t>
       </w:r>
     </w:p>
+    <w:bookmarkEnd w:id="5"/>
     <w:p>
       <w:pPr>
         <w:rPr>
@@ -23896,19 +24275,1842 @@
       <w:pPr>
         <w:rPr>
           <w:rFonts w:asciiTheme="minorBidi" w:hAnsiTheme="minorBidi"/>
-          <w:sz w:val="24"/>
-          <w:szCs w:val="24"/>
-        </w:rPr>
-      </w:pPr>
-    </w:p>
-    <w:p>
-      <w:pPr>
-        <w:rPr>
-          <w:rFonts w:asciiTheme="minorBidi" w:hAnsiTheme="minorBidi"/>
-          <w:sz w:val="24"/>
-          <w:szCs w:val="24"/>
-        </w:rPr>
-      </w:pPr>
+          <w:b/>
+          <w:bCs/>
+          <w:sz w:val="24"/>
+          <w:szCs w:val="24"/>
+        </w:rPr>
+      </w:pPr>
+      <w:r>
+        <w:rPr>
+          <w:rFonts w:asciiTheme="minorBidi" w:hAnsiTheme="minorBidi"/>
+          <w:b/>
+          <w:bCs/>
+          <w:sz w:val="24"/>
+          <w:szCs w:val="24"/>
+        </w:rPr>
+        <w:lastRenderedPageBreak/>
+        <w:t xml:space="preserve">Part </w:t>
+      </w:r>
+      <w:r>
+        <w:rPr>
+          <w:rFonts w:asciiTheme="minorBidi" w:hAnsiTheme="minorBidi"/>
+          <w:b/>
+          <w:bCs/>
+          <w:sz w:val="24"/>
+          <w:szCs w:val="24"/>
+        </w:rPr>
+        <w:t>2</w:t>
+      </w:r>
+      <w:r>
+        <w:rPr>
+          <w:rFonts w:asciiTheme="minorBidi" w:hAnsiTheme="minorBidi"/>
+          <w:b/>
+          <w:bCs/>
+          <w:sz w:val="24"/>
+          <w:szCs w:val="24"/>
+        </w:rPr>
+        <w:t xml:space="preserve">: </w:t>
+      </w:r>
+      <w:r>
+        <w:rPr>
+          <w:rFonts w:asciiTheme="minorBidi" w:hAnsiTheme="minorBidi"/>
+          <w:b/>
+          <w:bCs/>
+          <w:sz w:val="24"/>
+          <w:szCs w:val="24"/>
+        </w:rPr>
+        <w:t>item</w:t>
+      </w:r>
+      <w:r>
+        <w:rPr>
+          <w:rFonts w:asciiTheme="minorBidi" w:hAnsiTheme="minorBidi"/>
+          <w:b/>
+          <w:bCs/>
+          <w:sz w:val="24"/>
+          <w:szCs w:val="24"/>
+        </w:rPr>
+        <w:t>-Based Collaborative Filtering</w:t>
+      </w:r>
+      <w:r>
+        <w:rPr>
+          <w:rFonts w:asciiTheme="minorBidi" w:hAnsiTheme="minorBidi"/>
+          <w:b/>
+          <w:bCs/>
+          <w:sz w:val="24"/>
+          <w:szCs w:val="24"/>
+        </w:rPr>
+        <w:t xml:space="preserve"> </w:t>
+      </w:r>
+    </w:p>
+    <w:p>
+      <w:pPr>
+        <w:rPr>
+          <w:rFonts w:asciiTheme="minorBidi" w:hAnsiTheme="minorBidi"/>
+          <w:b/>
+          <w:bCs/>
+          <w:sz w:val="24"/>
+          <w:szCs w:val="24"/>
+        </w:rPr>
+      </w:pPr>
+      <w:bookmarkStart w:id="6" w:name="_Hlk215883168"/>
+      <w:r>
+        <w:rPr>
+          <w:rFonts w:asciiTheme="minorBidi" w:hAnsiTheme="minorBidi"/>
+          <w:b/>
+          <w:bCs/>
+          <w:sz w:val="24"/>
+          <w:szCs w:val="24"/>
+        </w:rPr>
+        <w:t>Case Study 1:</w:t>
+      </w:r>
+      <w:r>
+        <w:rPr>
+          <w:rFonts w:ascii="Segoe UI" w:eastAsia="Times New Roman" w:hAnsi="Segoe UI" w:cs="Segoe UI"/>
+          <w:b/>
+          <w:bCs/>
+          <w:color w:val="CCCCCC"/>
+          <w:kern w:val="0"/>
+          <w:sz w:val="36"/>
+          <w:szCs w:val="36"/>
+          <w14:ligatures w14:val="none"/>
+        </w:rPr>
+        <w:t xml:space="preserve"> </w:t>
+      </w:r>
+      <w:r>
+        <w:rPr>
+          <w:rFonts w:asciiTheme="minorBidi" w:hAnsiTheme="minorBidi"/>
+          <w:b/>
+          <w:bCs/>
+          <w:sz w:val="24"/>
+          <w:szCs w:val="24"/>
+        </w:rPr>
+        <w:t>Item-Based CF with Mean-Center</w:t>
+      </w:r>
+    </w:p>
+    <w:bookmarkEnd w:id="6"/>
+    <w:p>
+      <w:pPr>
+        <w:rPr>
+          <w:rFonts w:asciiTheme="minorBidi" w:hAnsiTheme="minorBidi"/>
+          <w:b/>
+          <w:bCs/>
+          <w:sz w:val="24"/>
+          <w:szCs w:val="24"/>
+        </w:rPr>
+      </w:pPr>
+    </w:p>
+    <w:p>
+      <w:pPr>
+        <w:rPr>
+          <w:rFonts w:asciiTheme="minorBidi" w:hAnsiTheme="minorBidi"/>
+          <w:b/>
+          <w:bCs/>
+          <w:sz w:val="24"/>
+          <w:szCs w:val="24"/>
+        </w:rPr>
+      </w:pPr>
+      <w:r>
+        <w:rPr>
+          <w:rFonts w:asciiTheme="minorBidi" w:hAnsiTheme="minorBidi"/>
+          <w:b/>
+          <w:bCs/>
+          <w:sz w:val="24"/>
+          <w:szCs w:val="24"/>
+        </w:rPr>
+        <w:t>2.</w:t>
+      </w:r>
+      <w:r>
+        <w:rPr>
+          <w:rFonts w:asciiTheme="minorBidi" w:hAnsiTheme="minorBidi"/>
+          <w:b/>
+          <w:bCs/>
+          <w:sz w:val="24"/>
+          <w:szCs w:val="24"/>
+        </w:rPr>
+        <w:t>2.</w:t>
+      </w:r>
+      <w:r>
+        <w:rPr>
+          <w:rFonts w:asciiTheme="minorBidi" w:hAnsiTheme="minorBidi"/>
+          <w:b/>
+          <w:bCs/>
+          <w:sz w:val="24"/>
+          <w:szCs w:val="24"/>
+        </w:rPr>
+        <w:t>1.7-</w:t>
+      </w:r>
+    </w:p>
+    <w:p>
+      <w:pPr>
+        <w:rPr>
+          <w:rFonts w:asciiTheme="minorBidi" w:hAnsiTheme="minorBidi"/>
+          <w:sz w:val="24"/>
+          <w:szCs w:val="24"/>
+        </w:rPr>
+      </w:pPr>
+      <w:r>
+        <w:rPr>
+          <w:rFonts w:asciiTheme="minorBidi" w:hAnsiTheme="minorBidi"/>
+          <w:b/>
+          <w:bCs/>
+          <w:sz w:val="24"/>
+          <w:szCs w:val="24"/>
+        </w:rPr>
+        <w:t>Comparison:</w:t>
+      </w:r>
+    </w:p>
+    <w:p>
+      <w:pPr>
+        <w:numPr>
+          <w:ilvl w:val="0"/>
+          <w:numId w:val="53"/>
+        </w:numPr>
+        <w:rPr>
+          <w:rFonts w:asciiTheme="minorBidi" w:hAnsiTheme="minorBidi"/>
+          <w:sz w:val="24"/>
+          <w:szCs w:val="24"/>
+        </w:rPr>
+      </w:pPr>
+      <w:r>
+        <w:rPr>
+          <w:rFonts w:asciiTheme="minorBidi" w:hAnsiTheme="minorBidi"/>
+          <w:b/>
+          <w:bCs/>
+          <w:sz w:val="24"/>
+          <w:szCs w:val="24"/>
+        </w:rPr>
+        <w:t>Step 2 (Raw Similarity):</w:t>
+      </w:r>
+      <w:r>
+        <w:rPr>
+          <w:rFonts w:asciiTheme="minorBidi" w:hAnsiTheme="minorBidi"/>
+          <w:sz w:val="24"/>
+          <w:szCs w:val="24"/>
+        </w:rPr>
+        <w:t> The top neighbors are dominated by items with a perfect similarity score of </w:t>
+      </w:r>
+      <w:r>
+        <w:rPr>
+          <w:rFonts w:asciiTheme="minorBidi" w:hAnsiTheme="minorBidi"/>
+          <w:b/>
+          <w:bCs/>
+          <w:sz w:val="24"/>
+          <w:szCs w:val="24"/>
+        </w:rPr>
+        <w:t>1</w:t>
+      </w:r>
+    </w:p>
+    <w:p>
+      <w:pPr>
+        <w:numPr>
+          <w:ilvl w:val="1"/>
+          <w:numId w:val="53"/>
+        </w:numPr>
+        <w:rPr>
+          <w:rFonts w:asciiTheme="minorBidi" w:hAnsiTheme="minorBidi"/>
+          <w:sz w:val="24"/>
+          <w:szCs w:val="24"/>
+        </w:rPr>
+      </w:pPr>
+      <w:r>
+        <w:rPr>
+          <w:rFonts w:asciiTheme="minorBidi" w:hAnsiTheme="minorBidi"/>
+          <w:sz w:val="24"/>
+          <w:szCs w:val="24"/>
+        </w:rPr>
+        <w:t>Example (Target 1333): Neighbors 165, 256, 379 all have score 1</w:t>
+      </w:r>
+    </w:p>
+    <w:p>
+      <w:pPr>
+        <w:numPr>
+          <w:ilvl w:val="1"/>
+          <w:numId w:val="53"/>
+        </w:numPr>
+        <w:rPr>
+          <w:rFonts w:asciiTheme="minorBidi" w:hAnsiTheme="minorBidi"/>
+          <w:sz w:val="24"/>
+          <w:szCs w:val="24"/>
+        </w:rPr>
+      </w:pPr>
+      <w:r>
+        <w:rPr>
+          <w:rFonts w:asciiTheme="minorBidi" w:hAnsiTheme="minorBidi"/>
+          <w:b/>
+          <w:bCs/>
+          <w:sz w:val="24"/>
+          <w:szCs w:val="24"/>
+        </w:rPr>
+        <w:t>Observation:</w:t>
+      </w:r>
+      <w:r>
+        <w:rPr>
+          <w:rFonts w:asciiTheme="minorBidi" w:hAnsiTheme="minorBidi"/>
+          <w:sz w:val="24"/>
+          <w:szCs w:val="24"/>
+        </w:rPr>
+        <w:t xml:space="preserve"> These are likely items with very sparse ratings (e.g., rated by only 1-2 users who also rated the target item exactly the same). </w:t>
+      </w:r>
+      <w:proofErr w:type="gramStart"/>
+      <w:r>
+        <w:rPr>
+          <w:rFonts w:asciiTheme="minorBidi" w:hAnsiTheme="minorBidi"/>
+          <w:sz w:val="24"/>
+          <w:szCs w:val="24"/>
+        </w:rPr>
+        <w:t>This  perfection</w:t>
+      </w:r>
+      <w:proofErr w:type="gramEnd"/>
+      <w:r>
+        <w:rPr>
+          <w:rFonts w:asciiTheme="minorBidi" w:hAnsiTheme="minorBidi"/>
+          <w:sz w:val="24"/>
+          <w:szCs w:val="24"/>
+        </w:rPr>
+        <w:t xml:space="preserve"> pushes them to the top of the list despite low confidence.</w:t>
+      </w:r>
+    </w:p>
+    <w:p>
+      <w:pPr>
+        <w:numPr>
+          <w:ilvl w:val="0"/>
+          <w:numId w:val="53"/>
+        </w:numPr>
+        <w:rPr>
+          <w:rFonts w:asciiTheme="minorBidi" w:hAnsiTheme="minorBidi"/>
+          <w:sz w:val="24"/>
+          <w:szCs w:val="24"/>
+        </w:rPr>
+      </w:pPr>
+      <w:r>
+        <w:rPr>
+          <w:rFonts w:asciiTheme="minorBidi" w:hAnsiTheme="minorBidi"/>
+          <w:b/>
+          <w:bCs/>
+          <w:sz w:val="24"/>
+          <w:szCs w:val="24"/>
+        </w:rPr>
+        <w:t>Step 5 (Discounted Similarity - DS):</w:t>
+      </w:r>
+      <w:r>
+        <w:rPr>
+          <w:rFonts w:asciiTheme="minorBidi" w:hAnsiTheme="minorBidi"/>
+          <w:sz w:val="24"/>
+          <w:szCs w:val="24"/>
+        </w:rPr>
+        <w:t> The top neighbors are completely different and have much lower, but more realistic scores.</w:t>
+      </w:r>
+    </w:p>
+    <w:p>
+      <w:pPr>
+        <w:numPr>
+          <w:ilvl w:val="1"/>
+          <w:numId w:val="53"/>
+        </w:numPr>
+        <w:rPr>
+          <w:rFonts w:asciiTheme="minorBidi" w:hAnsiTheme="minorBidi"/>
+          <w:sz w:val="24"/>
+          <w:szCs w:val="24"/>
+        </w:rPr>
+      </w:pPr>
+      <w:r>
+        <w:rPr>
+          <w:rFonts w:asciiTheme="minorBidi" w:hAnsiTheme="minorBidi"/>
+          <w:sz w:val="24"/>
+          <w:szCs w:val="24"/>
+        </w:rPr>
+        <w:t>Example (Target 1333): The top neighbors become 22 (0.1317), 316 (0.1279), 1175 (0.1096).</w:t>
+      </w:r>
+    </w:p>
+    <w:p>
+      <w:pPr>
+        <w:numPr>
+          <w:ilvl w:val="1"/>
+          <w:numId w:val="53"/>
+        </w:numPr>
+        <w:rPr>
+          <w:rFonts w:asciiTheme="minorBidi" w:hAnsiTheme="minorBidi"/>
+          <w:sz w:val="24"/>
+          <w:szCs w:val="24"/>
+        </w:rPr>
+      </w:pPr>
+      <w:r>
+        <w:rPr>
+          <w:rFonts w:asciiTheme="minorBidi" w:hAnsiTheme="minorBidi"/>
+          <w:b/>
+          <w:bCs/>
+          <w:sz w:val="24"/>
+          <w:szCs w:val="24"/>
+        </w:rPr>
+        <w:t>Observation</w:t>
+      </w:r>
+      <w:r>
+        <w:rPr>
+          <w:rFonts w:asciiTheme="minorBidi" w:hAnsiTheme="minorBidi"/>
+          <w:i/>
+          <w:iCs/>
+          <w:sz w:val="24"/>
+          <w:szCs w:val="24"/>
+        </w:rPr>
+        <w:t>:</w:t>
+      </w:r>
+      <w:r>
+        <w:rPr>
+          <w:rFonts w:asciiTheme="minorBidi" w:hAnsiTheme="minorBidi"/>
+          <w:sz w:val="24"/>
+          <w:szCs w:val="24"/>
+        </w:rPr>
+        <w:t> The DS metric (using beta) effectively penalized the sparse 1</w:t>
+      </w:r>
+      <w:r>
+        <w:rPr>
+          <w:rFonts w:asciiTheme="minorBidi" w:hAnsiTheme="minorBidi"/>
+          <w:sz w:val="24"/>
+          <w:szCs w:val="24"/>
+        </w:rPr>
+        <w:t xml:space="preserve"> </w:t>
+      </w:r>
+      <w:proofErr w:type="gramStart"/>
+      <w:r>
+        <w:rPr>
+          <w:rFonts w:asciiTheme="minorBidi" w:hAnsiTheme="minorBidi"/>
+          <w:sz w:val="24"/>
+          <w:szCs w:val="24"/>
+        </w:rPr>
+        <w:t>matches</w:t>
+      </w:r>
+      <w:proofErr w:type="gramEnd"/>
+      <w:r>
+        <w:rPr>
+          <w:rFonts w:asciiTheme="minorBidi" w:hAnsiTheme="minorBidi"/>
+          <w:sz w:val="24"/>
+          <w:szCs w:val="24"/>
+        </w:rPr>
+        <w:t>. The new top items are those that have a significant number of co-ratings with the target, even if their raw similarity is lower (e.g., ~0.1 - 0.2).</w:t>
+      </w:r>
+    </w:p>
+    <w:p>
+      <w:pPr>
+        <w:rPr>
+          <w:rFonts w:asciiTheme="minorBidi" w:hAnsiTheme="minorBidi"/>
+          <w:sz w:val="24"/>
+          <w:szCs w:val="24"/>
+        </w:rPr>
+      </w:pPr>
+      <w:r>
+        <w:rPr>
+          <w:rFonts w:asciiTheme="minorBidi" w:hAnsiTheme="minorBidi"/>
+          <w:sz w:val="24"/>
+          <w:szCs w:val="24"/>
+        </w:rPr>
+        <w:t xml:space="preserve">The pattern shows that raw similarity is highly </w:t>
+      </w:r>
+      <w:r>
+        <w:rPr>
+          <w:rFonts w:asciiTheme="minorBidi" w:hAnsiTheme="minorBidi"/>
+          <w:sz w:val="24"/>
+          <w:szCs w:val="24"/>
+        </w:rPr>
+        <w:t>prone</w:t>
+      </w:r>
+      <w:r>
+        <w:rPr>
+          <w:rFonts w:asciiTheme="minorBidi" w:hAnsiTheme="minorBidi"/>
+          <w:sz w:val="24"/>
+          <w:szCs w:val="24"/>
+        </w:rPr>
+        <w:t xml:space="preserve"> to noise in sparse datasets. Step 5 (DS) successfully acts as a filter, removing "too good " neighbors and elevating "reliable" neighbors.</w:t>
+      </w:r>
+    </w:p>
+    <w:p>
+      <w:pPr>
+        <w:rPr>
+          <w:rFonts w:asciiTheme="minorBidi" w:hAnsiTheme="minorBidi"/>
+          <w:sz w:val="24"/>
+          <w:szCs w:val="24"/>
+        </w:rPr>
+      </w:pPr>
+    </w:p>
+    <w:p>
+      <w:pPr>
+        <w:rPr>
+          <w:rFonts w:asciiTheme="minorBidi" w:hAnsiTheme="minorBidi"/>
+          <w:b/>
+          <w:bCs/>
+          <w:sz w:val="24"/>
+          <w:szCs w:val="24"/>
+        </w:rPr>
+      </w:pPr>
+      <w:r>
+        <w:rPr>
+          <w:rFonts w:asciiTheme="minorBidi" w:hAnsiTheme="minorBidi"/>
+          <w:b/>
+          <w:bCs/>
+          <w:sz w:val="24"/>
+          <w:szCs w:val="24"/>
+        </w:rPr>
+        <w:t>2.2.1.</w:t>
+      </w:r>
+      <w:r>
+        <w:rPr>
+          <w:rFonts w:asciiTheme="minorBidi" w:hAnsiTheme="minorBidi"/>
+          <w:b/>
+          <w:bCs/>
+          <w:sz w:val="24"/>
+          <w:szCs w:val="24"/>
+        </w:rPr>
+        <w:t>8</w:t>
+      </w:r>
+      <w:r>
+        <w:rPr>
+          <w:rFonts w:asciiTheme="minorBidi" w:hAnsiTheme="minorBidi"/>
+          <w:b/>
+          <w:bCs/>
+          <w:sz w:val="24"/>
+          <w:szCs w:val="24"/>
+        </w:rPr>
+        <w:t>-</w:t>
+      </w:r>
+    </w:p>
+    <w:p>
+      <w:pPr>
+        <w:rPr>
+          <w:rFonts w:asciiTheme="minorBidi" w:hAnsiTheme="minorBidi"/>
+          <w:sz w:val="24"/>
+          <w:szCs w:val="24"/>
+        </w:rPr>
+      </w:pPr>
+    </w:p>
+    <w:p>
+      <w:pPr>
+        <w:rPr>
+          <w:rFonts w:asciiTheme="minorBidi" w:hAnsiTheme="minorBidi"/>
+          <w:sz w:val="24"/>
+          <w:szCs w:val="24"/>
+        </w:rPr>
+      </w:pPr>
+      <w:r>
+        <w:rPr>
+          <w:rFonts w:asciiTheme="minorBidi" w:hAnsiTheme="minorBidi"/>
+          <w:b/>
+          <w:bCs/>
+          <w:sz w:val="24"/>
+          <w:szCs w:val="24"/>
+        </w:rPr>
+        <w:t>Comparison:</w:t>
+      </w:r>
+    </w:p>
+    <w:p>
+      <w:pPr>
+        <w:numPr>
+          <w:ilvl w:val="0"/>
+          <w:numId w:val="54"/>
+        </w:numPr>
+        <w:rPr>
+          <w:rFonts w:asciiTheme="minorBidi" w:hAnsiTheme="minorBidi"/>
+          <w:sz w:val="24"/>
+          <w:szCs w:val="24"/>
+        </w:rPr>
+      </w:pPr>
+      <w:r>
+        <w:rPr>
+          <w:rFonts w:asciiTheme="minorBidi" w:hAnsiTheme="minorBidi"/>
+          <w:sz w:val="24"/>
+          <w:szCs w:val="24"/>
+        </w:rPr>
+        <w:t>For some users, predictions remained identical or very close.</w:t>
+      </w:r>
+    </w:p>
+    <w:p>
+      <w:pPr>
+        <w:numPr>
+          <w:ilvl w:val="1"/>
+          <w:numId w:val="54"/>
+        </w:numPr>
+        <w:rPr>
+          <w:rFonts w:asciiTheme="minorBidi" w:hAnsiTheme="minorBidi"/>
+          <w:sz w:val="24"/>
+          <w:szCs w:val="24"/>
+        </w:rPr>
+      </w:pPr>
+      <w:r>
+        <w:rPr>
+          <w:rFonts w:asciiTheme="minorBidi" w:hAnsiTheme="minorBidi"/>
+          <w:sz w:val="24"/>
+          <w:szCs w:val="24"/>
+        </w:rPr>
+        <w:t>User 82287: Sim-Pred 5.00 -&gt; DS-Pred 5.00.</w:t>
+      </w:r>
+    </w:p>
+    <w:p>
+      <w:pPr>
+        <w:numPr>
+          <w:ilvl w:val="1"/>
+          <w:numId w:val="54"/>
+        </w:numPr>
+        <w:rPr>
+          <w:rFonts w:asciiTheme="minorBidi" w:hAnsiTheme="minorBidi"/>
+          <w:sz w:val="24"/>
+          <w:szCs w:val="24"/>
+        </w:rPr>
+      </w:pPr>
+      <w:r>
+        <w:rPr>
+          <w:rFonts w:asciiTheme="minorBidi" w:hAnsiTheme="minorBidi"/>
+          <w:sz w:val="24"/>
+          <w:szCs w:val="24"/>
+        </w:rPr>
+        <w:t>User 112281: Sim-Pred 4.00 -&gt; DS-Pred 4.00.</w:t>
+      </w:r>
+    </w:p>
+    <w:p>
+      <w:pPr>
+        <w:numPr>
+          <w:ilvl w:val="0"/>
+          <w:numId w:val="54"/>
+        </w:numPr>
+        <w:rPr>
+          <w:rFonts w:asciiTheme="minorBidi" w:hAnsiTheme="minorBidi"/>
+          <w:sz w:val="24"/>
+          <w:szCs w:val="24"/>
+        </w:rPr>
+      </w:pPr>
+      <w:r>
+        <w:rPr>
+          <w:rFonts w:asciiTheme="minorBidi" w:hAnsiTheme="minorBidi"/>
+          <w:sz w:val="24"/>
+          <w:szCs w:val="24"/>
+        </w:rPr>
+        <w:t>For others, there were notable corrections.</w:t>
+      </w:r>
+    </w:p>
+    <w:p>
+      <w:pPr>
+        <w:numPr>
+          <w:ilvl w:val="1"/>
+          <w:numId w:val="54"/>
+        </w:numPr>
+        <w:rPr>
+          <w:rFonts w:asciiTheme="minorBidi" w:hAnsiTheme="minorBidi"/>
+          <w:sz w:val="24"/>
+          <w:szCs w:val="24"/>
+        </w:rPr>
+      </w:pPr>
+      <w:r>
+        <w:rPr>
+          <w:rFonts w:asciiTheme="minorBidi" w:hAnsiTheme="minorBidi"/>
+          <w:sz w:val="24"/>
+          <w:szCs w:val="24"/>
+        </w:rPr>
+        <w:t>User 54136: Sim-Pred 2.55 -&gt; DS-Pred 3.28.</w:t>
+      </w:r>
+    </w:p>
+    <w:p>
+      <w:pPr>
+        <w:numPr>
+          <w:ilvl w:val="1"/>
+          <w:numId w:val="54"/>
+        </w:numPr>
+        <w:rPr>
+          <w:rFonts w:asciiTheme="minorBidi" w:hAnsiTheme="minorBidi"/>
+          <w:sz w:val="24"/>
+          <w:szCs w:val="24"/>
+        </w:rPr>
+      </w:pPr>
+      <w:r>
+        <w:rPr>
+          <w:rFonts w:asciiTheme="minorBidi" w:hAnsiTheme="minorBidi"/>
+          <w:sz w:val="24"/>
+          <w:szCs w:val="24"/>
+        </w:rPr>
+        <w:t>User 36844: Sim-Pred 3.69 -&gt; DS-Pred 3.00.</w:t>
+      </w:r>
+    </w:p>
+    <w:p>
+      <w:pPr>
+        <w:rPr>
+          <w:rFonts w:asciiTheme="minorBidi" w:hAnsiTheme="minorBidi"/>
+          <w:sz w:val="24"/>
+          <w:szCs w:val="24"/>
+        </w:rPr>
+      </w:pPr>
+      <w:r>
+        <w:rPr>
+          <w:rFonts w:asciiTheme="minorBidi" w:hAnsiTheme="minorBidi"/>
+          <w:sz w:val="24"/>
+          <w:szCs w:val="24"/>
+        </w:rPr>
+        <w:lastRenderedPageBreak/>
+        <w:t xml:space="preserve">The shift in predictions (e.g., User 54136 increasing by 0.73) indicates that the raw neighborhood was likely dragging the prediction down (or up) based on </w:t>
+      </w:r>
+      <w:r>
+        <w:rPr>
+          <w:rFonts w:asciiTheme="minorBidi" w:hAnsiTheme="minorBidi"/>
+          <w:sz w:val="24"/>
+          <w:szCs w:val="24"/>
+        </w:rPr>
+        <w:t>low</w:t>
+      </w:r>
+      <w:r>
+        <w:rPr>
+          <w:rFonts w:asciiTheme="minorBidi" w:hAnsiTheme="minorBidi"/>
+          <w:sz w:val="24"/>
+          <w:szCs w:val="24"/>
+        </w:rPr>
+        <w:t xml:space="preserve"> evidence. By switching to the DS neighborhood, the prediction relied on a more trustworthy set of items, likely resulting in a rating that better reflects the user's actual preference trend for that type of item.</w:t>
+      </w:r>
+    </w:p>
+    <w:p>
+      <w:pPr>
+        <w:rPr>
+          <w:rFonts w:asciiTheme="minorBidi" w:hAnsiTheme="minorBidi"/>
+          <w:sz w:val="24"/>
+          <w:szCs w:val="24"/>
+        </w:rPr>
+      </w:pPr>
+    </w:p>
+    <w:p>
+      <w:pPr>
+        <w:rPr>
+          <w:rFonts w:asciiTheme="minorBidi" w:hAnsiTheme="minorBidi"/>
+          <w:b/>
+          <w:bCs/>
+          <w:sz w:val="24"/>
+          <w:szCs w:val="24"/>
+        </w:rPr>
+      </w:pPr>
+      <w:r>
+        <w:rPr>
+          <w:rFonts w:asciiTheme="minorBidi" w:hAnsiTheme="minorBidi"/>
+          <w:b/>
+          <w:bCs/>
+          <w:sz w:val="24"/>
+          <w:szCs w:val="24"/>
+        </w:rPr>
+        <w:t>2.2.1.9-</w:t>
+      </w:r>
+    </w:p>
+    <w:p>
+      <w:pPr>
+        <w:numPr>
+          <w:ilvl w:val="0"/>
+          <w:numId w:val="55"/>
+        </w:numPr>
+        <w:rPr>
+          <w:rFonts w:asciiTheme="minorBidi" w:hAnsiTheme="minorBidi"/>
+          <w:sz w:val="24"/>
+          <w:szCs w:val="24"/>
+        </w:rPr>
+      </w:pPr>
+      <w:r>
+        <w:rPr>
+          <w:rFonts w:asciiTheme="minorBidi" w:hAnsiTheme="minorBidi"/>
+          <w:b/>
+          <w:bCs/>
+          <w:sz w:val="24"/>
+          <w:szCs w:val="24"/>
+        </w:rPr>
+        <w:t>Impact of DS:</w:t>
+      </w:r>
+      <w:r>
+        <w:rPr>
+          <w:rFonts w:asciiTheme="minorBidi" w:hAnsiTheme="minorBidi"/>
+          <w:sz w:val="24"/>
+          <w:szCs w:val="24"/>
+        </w:rPr>
+        <w:t xml:space="preserve"> The </w:t>
+      </w:r>
+      <w:r>
+        <w:rPr>
+          <w:rFonts w:asciiTheme="minorBidi" w:hAnsiTheme="minorBidi"/>
+          <w:sz w:val="24"/>
+          <w:szCs w:val="24"/>
+        </w:rPr>
+        <w:t>DS</w:t>
+      </w:r>
+      <w:r>
+        <w:rPr>
+          <w:rFonts w:asciiTheme="minorBidi" w:hAnsiTheme="minorBidi"/>
+          <w:sz w:val="24"/>
+          <w:szCs w:val="24"/>
+        </w:rPr>
+        <w:t xml:space="preserve"> transformation is critical for Item-Based CF.</w:t>
+      </w:r>
+    </w:p>
+    <w:p>
+      <w:pPr>
+        <w:numPr>
+          <w:ilvl w:val="0"/>
+          <w:numId w:val="55"/>
+        </w:numPr>
+        <w:rPr>
+          <w:rFonts w:asciiTheme="minorBidi" w:hAnsiTheme="minorBidi"/>
+          <w:sz w:val="24"/>
+          <w:szCs w:val="24"/>
+        </w:rPr>
+      </w:pPr>
+      <w:r>
+        <w:rPr>
+          <w:rFonts w:asciiTheme="minorBidi" w:hAnsiTheme="minorBidi"/>
+          <w:sz w:val="24"/>
+          <w:szCs w:val="24"/>
+        </w:rPr>
+        <w:t xml:space="preserve">The Mean-Centered prediction approach works well when combined with DS, producing stable </w:t>
+      </w:r>
+      <w:proofErr w:type="gramStart"/>
+      <w:r>
+        <w:rPr>
+          <w:rFonts w:asciiTheme="minorBidi" w:hAnsiTheme="minorBidi"/>
+          <w:sz w:val="24"/>
+          <w:szCs w:val="24"/>
+        </w:rPr>
+        <w:t xml:space="preserve">ratings </w:t>
+      </w:r>
+      <w:r>
+        <w:rPr>
+          <w:rFonts w:asciiTheme="minorBidi" w:hAnsiTheme="minorBidi"/>
+          <w:sz w:val="24"/>
+          <w:szCs w:val="24"/>
+        </w:rPr>
+        <w:t>.</w:t>
+      </w:r>
+      <w:proofErr w:type="gramEnd"/>
+    </w:p>
+    <w:p>
+      <w:pPr>
+        <w:rPr>
+          <w:rFonts w:asciiTheme="minorBidi" w:hAnsiTheme="minorBidi"/>
+          <w:sz w:val="24"/>
+          <w:szCs w:val="24"/>
+        </w:rPr>
+      </w:pPr>
+    </w:p>
+    <w:p>
+      <w:pPr>
+        <w:rPr>
+          <w:rFonts w:asciiTheme="minorBidi" w:hAnsiTheme="minorBidi"/>
+          <w:b/>
+          <w:bCs/>
+          <w:sz w:val="24"/>
+          <w:szCs w:val="24"/>
+        </w:rPr>
+      </w:pPr>
+      <w:r>
+        <w:rPr>
+          <w:rFonts w:asciiTheme="minorBidi" w:hAnsiTheme="minorBidi"/>
+          <w:b/>
+          <w:bCs/>
+          <w:sz w:val="24"/>
+          <w:szCs w:val="24"/>
+        </w:rPr>
+        <w:t xml:space="preserve">Case Study </w:t>
+      </w:r>
+      <w:r>
+        <w:rPr>
+          <w:rFonts w:asciiTheme="minorBidi" w:hAnsiTheme="minorBidi"/>
+          <w:b/>
+          <w:bCs/>
+          <w:sz w:val="24"/>
+          <w:szCs w:val="24"/>
+        </w:rPr>
+        <w:t>2</w:t>
+      </w:r>
+      <w:r>
+        <w:rPr>
+          <w:rFonts w:asciiTheme="minorBidi" w:hAnsiTheme="minorBidi"/>
+          <w:b/>
+          <w:bCs/>
+          <w:sz w:val="24"/>
+          <w:szCs w:val="24"/>
+        </w:rPr>
+        <w:t>:</w:t>
+      </w:r>
+      <w:r>
+        <w:rPr>
+          <w:rFonts w:ascii="Segoe UI" w:eastAsia="Times New Roman" w:hAnsi="Segoe UI" w:cs="Segoe UI"/>
+          <w:b/>
+          <w:bCs/>
+          <w:color w:val="CCCCCC"/>
+          <w:kern w:val="0"/>
+          <w:sz w:val="36"/>
+          <w:szCs w:val="36"/>
+          <w14:ligatures w14:val="none"/>
+        </w:rPr>
+        <w:t xml:space="preserve"> </w:t>
+      </w:r>
+      <w:r>
+        <w:rPr>
+          <w:rFonts w:asciiTheme="minorBidi" w:hAnsiTheme="minorBidi"/>
+          <w:b/>
+          <w:bCs/>
+          <w:sz w:val="24"/>
+          <w:szCs w:val="24"/>
+        </w:rPr>
+        <w:t xml:space="preserve">Item-Based CF with </w:t>
+      </w:r>
+      <w:r>
+        <w:rPr>
+          <w:rFonts w:asciiTheme="minorBidi" w:hAnsiTheme="minorBidi"/>
+          <w:b/>
+          <w:bCs/>
+          <w:sz w:val="24"/>
+          <w:szCs w:val="24"/>
+        </w:rPr>
+        <w:t>PCC</w:t>
+      </w:r>
+    </w:p>
+    <w:p>
+      <w:pPr>
+        <w:rPr>
+          <w:rFonts w:asciiTheme="minorBidi" w:hAnsiTheme="minorBidi"/>
+          <w:sz w:val="24"/>
+          <w:szCs w:val="24"/>
+        </w:rPr>
+      </w:pPr>
+    </w:p>
+    <w:p>
+      <w:pPr>
+        <w:rPr>
+          <w:rFonts w:asciiTheme="minorBidi" w:hAnsiTheme="minorBidi"/>
+          <w:b/>
+          <w:bCs/>
+          <w:sz w:val="24"/>
+          <w:szCs w:val="24"/>
+        </w:rPr>
+      </w:pPr>
+      <w:bookmarkStart w:id="7" w:name="_Hlk215883293"/>
+      <w:r>
+        <w:rPr>
+          <w:rFonts w:asciiTheme="minorBidi" w:hAnsiTheme="minorBidi"/>
+          <w:b/>
+          <w:bCs/>
+          <w:sz w:val="24"/>
+          <w:szCs w:val="24"/>
+        </w:rPr>
+        <w:t>2.2.2.7-</w:t>
+      </w:r>
+    </w:p>
+    <w:bookmarkEnd w:id="7"/>
+    <w:p>
+      <w:pPr>
+        <w:numPr>
+          <w:ilvl w:val="0"/>
+          <w:numId w:val="56"/>
+        </w:numPr>
+        <w:rPr>
+          <w:rFonts w:asciiTheme="minorBidi" w:hAnsiTheme="minorBidi"/>
+          <w:sz w:val="24"/>
+          <w:szCs w:val="24"/>
+        </w:rPr>
+      </w:pPr>
+      <w:r>
+        <w:rPr>
+          <w:rFonts w:asciiTheme="minorBidi" w:hAnsiTheme="minorBidi"/>
+          <w:b/>
+          <w:bCs/>
+          <w:sz w:val="24"/>
+          <w:szCs w:val="24"/>
+        </w:rPr>
+        <w:t>Step 2 (Raw Pearson):</w:t>
+      </w:r>
+      <w:r>
+        <w:rPr>
+          <w:rFonts w:asciiTheme="minorBidi" w:hAnsiTheme="minorBidi"/>
+          <w:sz w:val="24"/>
+          <w:szCs w:val="24"/>
+        </w:rPr>
+        <w:t xml:space="preserve"> We observed the same </w:t>
+      </w:r>
+      <w:r>
+        <w:rPr>
+          <w:rFonts w:asciiTheme="minorBidi" w:hAnsiTheme="minorBidi"/>
+          <w:b/>
+          <w:bCs/>
+          <w:sz w:val="24"/>
+          <w:szCs w:val="24"/>
+        </w:rPr>
+        <w:t>1</w:t>
+      </w:r>
+      <w:r>
+        <w:rPr>
+          <w:rFonts w:asciiTheme="minorBidi" w:hAnsiTheme="minorBidi"/>
+          <w:sz w:val="24"/>
+          <w:szCs w:val="24"/>
+        </w:rPr>
+        <w:t> similarity neighbors. This confirms that Pearson correlation, like Cosine, yields perfect 1.0 scores when the sample size (co-rated users) is essentially 2 points forming a line, or very consistent small samples.</w:t>
+      </w:r>
+    </w:p>
+    <w:p>
+      <w:pPr>
+        <w:numPr>
+          <w:ilvl w:val="0"/>
+          <w:numId w:val="56"/>
+        </w:numPr>
+        <w:rPr>
+          <w:rFonts w:asciiTheme="minorBidi" w:hAnsiTheme="minorBidi"/>
+          <w:sz w:val="24"/>
+          <w:szCs w:val="24"/>
+        </w:rPr>
+      </w:pPr>
+      <w:r>
+        <w:rPr>
+          <w:rFonts w:asciiTheme="minorBidi" w:hAnsiTheme="minorBidi"/>
+          <w:b/>
+          <w:bCs/>
+          <w:sz w:val="24"/>
+          <w:szCs w:val="24"/>
+        </w:rPr>
+        <w:t>Step 5 (DS Pearson):</w:t>
+      </w:r>
+      <w:r>
+        <w:rPr>
+          <w:rFonts w:asciiTheme="minorBidi" w:hAnsiTheme="minorBidi"/>
+          <w:sz w:val="24"/>
+          <w:szCs w:val="24"/>
+        </w:rPr>
+        <w:t> The list was reranked to favor items with higher support. For Target 1162, the top neighbor switched from 497 (1.0) to 623 (0.1719).</w:t>
+      </w:r>
+    </w:p>
+    <w:p>
+      <w:pPr>
+        <w:rPr>
+          <w:rFonts w:asciiTheme="minorBidi" w:hAnsiTheme="minorBidi"/>
+          <w:sz w:val="24"/>
+          <w:szCs w:val="24"/>
+        </w:rPr>
+      </w:pPr>
+      <w:r>
+        <w:rPr>
+          <w:rFonts w:asciiTheme="minorBidi" w:hAnsiTheme="minorBidi"/>
+          <w:sz w:val="24"/>
+          <w:szCs w:val="24"/>
+        </w:rPr>
+        <w:t>Regardless of the similarity measure (Cosine vs Pearson), the </w:t>
+      </w:r>
+      <w:r>
+        <w:rPr>
+          <w:rFonts w:asciiTheme="minorBidi" w:hAnsiTheme="minorBidi"/>
+          <w:b/>
+          <w:bCs/>
+          <w:sz w:val="24"/>
+          <w:szCs w:val="24"/>
+        </w:rPr>
+        <w:t>necessity of a significance weight (DS/Beta)</w:t>
+      </w:r>
+      <w:r>
+        <w:rPr>
+          <w:rFonts w:asciiTheme="minorBidi" w:hAnsiTheme="minorBidi"/>
+          <w:sz w:val="24"/>
+          <w:szCs w:val="24"/>
+        </w:rPr>
+        <w:t xml:space="preserve"> remains constant. </w:t>
+      </w:r>
+    </w:p>
+    <w:p>
+      <w:pPr>
+        <w:rPr>
+          <w:rFonts w:asciiTheme="minorBidi" w:hAnsiTheme="minorBidi"/>
+          <w:sz w:val="24"/>
+          <w:szCs w:val="24"/>
+        </w:rPr>
+      </w:pPr>
+    </w:p>
+    <w:p>
+      <w:pPr>
+        <w:rPr>
+          <w:rFonts w:asciiTheme="minorBidi" w:hAnsiTheme="minorBidi"/>
+          <w:b/>
+          <w:bCs/>
+          <w:sz w:val="24"/>
+          <w:szCs w:val="24"/>
+        </w:rPr>
+      </w:pPr>
+      <w:r>
+        <w:rPr>
+          <w:rFonts w:asciiTheme="minorBidi" w:hAnsiTheme="minorBidi"/>
+          <w:b/>
+          <w:bCs/>
+          <w:sz w:val="24"/>
+          <w:szCs w:val="24"/>
+        </w:rPr>
+        <w:t>2.2.2.</w:t>
+      </w:r>
+      <w:r>
+        <w:rPr>
+          <w:rFonts w:asciiTheme="minorBidi" w:hAnsiTheme="minorBidi"/>
+          <w:b/>
+          <w:bCs/>
+          <w:sz w:val="24"/>
+          <w:szCs w:val="24"/>
+        </w:rPr>
+        <w:t>8</w:t>
+      </w:r>
+      <w:r>
+        <w:rPr>
+          <w:rFonts w:asciiTheme="minorBidi" w:hAnsiTheme="minorBidi"/>
+          <w:b/>
+          <w:bCs/>
+          <w:sz w:val="24"/>
+          <w:szCs w:val="24"/>
+        </w:rPr>
+        <w:t>-</w:t>
+      </w:r>
+    </w:p>
+    <w:p>
+      <w:pPr>
+        <w:rPr>
+          <w:rFonts w:asciiTheme="minorBidi" w:hAnsiTheme="minorBidi"/>
+          <w:sz w:val="24"/>
+          <w:szCs w:val="24"/>
+        </w:rPr>
+      </w:pPr>
+      <w:r>
+        <w:rPr>
+          <w:rFonts w:asciiTheme="minorBidi" w:hAnsiTheme="minorBidi"/>
+          <w:b/>
+          <w:bCs/>
+          <w:sz w:val="24"/>
+          <w:szCs w:val="24"/>
+        </w:rPr>
+        <w:t>Comparison:</w:t>
+      </w:r>
+      <w:r>
+        <w:rPr>
+          <w:rFonts w:asciiTheme="minorBidi" w:hAnsiTheme="minorBidi"/>
+          <w:sz w:val="24"/>
+          <w:szCs w:val="24"/>
+        </w:rPr>
+        <w:t> The predictions generated using the Pearson formula showed similar trends to Case 1 but with different specific values:</w:t>
+      </w:r>
+    </w:p>
+    <w:p>
+      <w:pPr>
+        <w:numPr>
+          <w:ilvl w:val="0"/>
+          <w:numId w:val="57"/>
+        </w:numPr>
+        <w:rPr>
+          <w:rFonts w:asciiTheme="minorBidi" w:hAnsiTheme="minorBidi"/>
+          <w:sz w:val="24"/>
+          <w:szCs w:val="24"/>
+        </w:rPr>
+      </w:pPr>
+      <w:r>
+        <w:rPr>
+          <w:rFonts w:asciiTheme="minorBidi" w:hAnsiTheme="minorBidi"/>
+          <w:sz w:val="24"/>
+          <w:szCs w:val="24"/>
+        </w:rPr>
+        <w:t>User 54136: Sim-Pred 2.97 -&gt; DS-Pred 3.23. (Case 1 was 2.55 -&gt; 3.28).</w:t>
+      </w:r>
+    </w:p>
+    <w:p>
+      <w:pPr>
+        <w:numPr>
+          <w:ilvl w:val="0"/>
+          <w:numId w:val="57"/>
+        </w:numPr>
+        <w:rPr>
+          <w:rFonts w:asciiTheme="minorBidi" w:hAnsiTheme="minorBidi"/>
+          <w:sz w:val="24"/>
+          <w:szCs w:val="24"/>
+        </w:rPr>
+      </w:pPr>
+      <w:r>
+        <w:rPr>
+          <w:rFonts w:asciiTheme="minorBidi" w:hAnsiTheme="minorBidi"/>
+          <w:sz w:val="24"/>
+          <w:szCs w:val="24"/>
+        </w:rPr>
+        <w:t>User 36844: Sim-Pred 3.69 -&gt; DS-Pred 3.17. (Case 1 was 3.69 -&gt; 3.00).</w:t>
+      </w:r>
+    </w:p>
+    <w:p>
+      <w:pPr>
+        <w:rPr>
+          <w:rFonts w:asciiTheme="minorBidi" w:hAnsiTheme="minorBidi"/>
+          <w:sz w:val="24"/>
+          <w:szCs w:val="24"/>
+        </w:rPr>
+      </w:pPr>
+      <w:r>
+        <w:rPr>
+          <w:rFonts w:asciiTheme="minorBidi" w:hAnsiTheme="minorBidi"/>
+          <w:b/>
+          <w:bCs/>
+          <w:sz w:val="24"/>
+          <w:szCs w:val="24"/>
+        </w:rPr>
+        <w:t>Insights:</w:t>
+      </w:r>
+    </w:p>
+    <w:p>
+      <w:pPr>
+        <w:numPr>
+          <w:ilvl w:val="0"/>
+          <w:numId w:val="58"/>
+        </w:numPr>
+        <w:rPr>
+          <w:rFonts w:asciiTheme="minorBidi" w:hAnsiTheme="minorBidi"/>
+          <w:sz w:val="24"/>
+          <w:szCs w:val="24"/>
+        </w:rPr>
+      </w:pPr>
+      <w:r>
+        <w:rPr>
+          <w:rFonts w:asciiTheme="minorBidi" w:hAnsiTheme="minorBidi"/>
+          <w:sz w:val="24"/>
+          <w:szCs w:val="24"/>
+        </w:rPr>
+        <w:t>the DS predictions for Case 1 (3.28, 3.00) and Case 2 (3.23, 3.17) are closer to each other than the Raw predictions (2.55 vs 2.97).</w:t>
+      </w:r>
+    </w:p>
+    <w:p>
+      <w:pPr>
+        <w:numPr>
+          <w:ilvl w:val="0"/>
+          <w:numId w:val="58"/>
+        </w:numPr>
+        <w:rPr>
+          <w:rFonts w:asciiTheme="minorBidi" w:hAnsiTheme="minorBidi"/>
+          <w:sz w:val="24"/>
+          <w:szCs w:val="24"/>
+        </w:rPr>
+      </w:pPr>
+      <w:r>
+        <w:rPr>
+          <w:rFonts w:asciiTheme="minorBidi" w:hAnsiTheme="minorBidi"/>
+          <w:sz w:val="24"/>
+          <w:szCs w:val="24"/>
+        </w:rPr>
+        <w:t>This suggests that </w:t>
+      </w:r>
+      <w:r>
+        <w:rPr>
+          <w:rFonts w:asciiTheme="minorBidi" w:hAnsiTheme="minorBidi"/>
+          <w:b/>
+          <w:bCs/>
+          <w:sz w:val="24"/>
+          <w:szCs w:val="24"/>
+        </w:rPr>
+        <w:t>Neighborhood Selection</w:t>
+      </w:r>
+      <w:r>
+        <w:rPr>
+          <w:rFonts w:asciiTheme="minorBidi" w:hAnsiTheme="minorBidi"/>
+          <w:sz w:val="24"/>
+          <w:szCs w:val="24"/>
+        </w:rPr>
+        <w:t xml:space="preserve"> (Step 5) is the dominant factor in improving system stability. Once the "correct" (trustworthy) neighbors are </w:t>
+      </w:r>
+      <w:r>
+        <w:rPr>
+          <w:rFonts w:asciiTheme="minorBidi" w:hAnsiTheme="minorBidi"/>
+          <w:sz w:val="24"/>
+          <w:szCs w:val="24"/>
+        </w:rPr>
+        <w:lastRenderedPageBreak/>
+        <w:t>selected, the specific prediction formula (Mean-Centered VS Pearson) has a secondary effect, fine-tuning the value rather than drastically changing it.</w:t>
+      </w:r>
+    </w:p>
+    <w:p>
+      <w:pPr>
+        <w:rPr>
+          <w:rFonts w:asciiTheme="minorBidi" w:hAnsiTheme="minorBidi"/>
+          <w:sz w:val="24"/>
+          <w:szCs w:val="24"/>
+        </w:rPr>
+      </w:pPr>
+    </w:p>
+    <w:p>
+      <w:pPr>
+        <w:rPr>
+          <w:rFonts w:asciiTheme="minorBidi" w:hAnsiTheme="minorBidi"/>
+          <w:b/>
+          <w:bCs/>
+          <w:sz w:val="24"/>
+          <w:szCs w:val="24"/>
+        </w:rPr>
+      </w:pPr>
+      <w:r>
+        <w:rPr>
+          <w:rFonts w:asciiTheme="minorBidi" w:hAnsiTheme="minorBidi"/>
+          <w:b/>
+          <w:bCs/>
+          <w:sz w:val="24"/>
+          <w:szCs w:val="24"/>
+        </w:rPr>
+        <w:t>2.2.2.</w:t>
+      </w:r>
+      <w:r>
+        <w:rPr>
+          <w:rFonts w:asciiTheme="minorBidi" w:hAnsiTheme="minorBidi"/>
+          <w:b/>
+          <w:bCs/>
+          <w:sz w:val="24"/>
+          <w:szCs w:val="24"/>
+        </w:rPr>
+        <w:t>9</w:t>
+      </w:r>
+      <w:r>
+        <w:rPr>
+          <w:rFonts w:asciiTheme="minorBidi" w:hAnsiTheme="minorBidi"/>
+          <w:b/>
+          <w:bCs/>
+          <w:sz w:val="24"/>
+          <w:szCs w:val="24"/>
+        </w:rPr>
+        <w:t>-</w:t>
+      </w:r>
+    </w:p>
+    <w:p>
+      <w:pPr>
+        <w:numPr>
+          <w:ilvl w:val="0"/>
+          <w:numId w:val="59"/>
+        </w:numPr>
+        <w:rPr>
+          <w:rFonts w:asciiTheme="minorBidi" w:hAnsiTheme="minorBidi"/>
+          <w:sz w:val="24"/>
+          <w:szCs w:val="24"/>
+        </w:rPr>
+      </w:pPr>
+      <w:r>
+        <w:rPr>
+          <w:rFonts w:asciiTheme="minorBidi" w:hAnsiTheme="minorBidi"/>
+          <w:sz w:val="24"/>
+          <w:szCs w:val="24"/>
+        </w:rPr>
+        <w:t>Case 2 reinforces the finding that </w:t>
+      </w:r>
+      <w:r>
+        <w:rPr>
+          <w:rFonts w:asciiTheme="minorBidi" w:hAnsiTheme="minorBidi"/>
+          <w:b/>
+          <w:bCs/>
+          <w:sz w:val="24"/>
+          <w:szCs w:val="24"/>
+        </w:rPr>
+        <w:t>Feature Selection</w:t>
+      </w:r>
+      <w:r>
+        <w:rPr>
+          <w:rFonts w:asciiTheme="minorBidi" w:hAnsiTheme="minorBidi"/>
+          <w:sz w:val="24"/>
+          <w:szCs w:val="24"/>
+        </w:rPr>
+        <w:t> (selecting the right neighbors via DS) is more important than </w:t>
+      </w:r>
+      <w:r>
+        <w:rPr>
+          <w:rFonts w:asciiTheme="minorBidi" w:hAnsiTheme="minorBidi"/>
+          <w:b/>
+          <w:bCs/>
+          <w:sz w:val="24"/>
+          <w:szCs w:val="24"/>
+        </w:rPr>
+        <w:t>Feature Engineering</w:t>
+      </w:r>
+      <w:r>
+        <w:rPr>
+          <w:rFonts w:asciiTheme="minorBidi" w:hAnsiTheme="minorBidi"/>
+          <w:sz w:val="24"/>
+          <w:szCs w:val="24"/>
+        </w:rPr>
+        <w:t xml:space="preserve"> (choosing between Cosine/Pearson) </w:t>
+      </w:r>
+    </w:p>
+    <w:p>
+      <w:pPr>
+        <w:rPr>
+          <w:rFonts w:asciiTheme="minorBidi" w:hAnsiTheme="minorBidi"/>
+          <w:sz w:val="24"/>
+          <w:szCs w:val="24"/>
+        </w:rPr>
+      </w:pPr>
+    </w:p>
+    <w:p>
+      <w:pPr>
+        <w:rPr>
+          <w:rFonts w:asciiTheme="minorBidi" w:hAnsiTheme="minorBidi"/>
+          <w:b/>
+          <w:bCs/>
+          <w:sz w:val="24"/>
+          <w:szCs w:val="24"/>
+        </w:rPr>
+      </w:pPr>
+      <w:r>
+        <w:rPr>
+          <w:rFonts w:asciiTheme="minorBidi" w:hAnsiTheme="minorBidi"/>
+          <w:b/>
+          <w:bCs/>
+          <w:sz w:val="24"/>
+          <w:szCs w:val="24"/>
+        </w:rPr>
+        <w:t xml:space="preserve">Final Task for Section 2 Part </w:t>
+      </w:r>
+      <w:r>
+        <w:rPr>
+          <w:rFonts w:asciiTheme="minorBidi" w:hAnsiTheme="minorBidi"/>
+          <w:b/>
+          <w:bCs/>
+          <w:sz w:val="24"/>
+          <w:szCs w:val="24"/>
+        </w:rPr>
+        <w:t>2</w:t>
+      </w:r>
+      <w:r>
+        <w:rPr>
+          <w:rFonts w:asciiTheme="minorBidi" w:hAnsiTheme="minorBidi"/>
+          <w:b/>
+          <w:bCs/>
+          <w:sz w:val="24"/>
+          <w:szCs w:val="24"/>
+        </w:rPr>
+        <w:t xml:space="preserve"> (Comparison)</w:t>
+      </w:r>
+    </w:p>
+    <w:p>
+      <w:pPr>
+        <w:rPr>
+          <w:rFonts w:asciiTheme="minorBidi" w:hAnsiTheme="minorBidi"/>
+          <w:sz w:val="24"/>
+          <w:szCs w:val="24"/>
+        </w:rPr>
+      </w:pPr>
+    </w:p>
+    <w:p>
+      <w:pPr>
+        <w:rPr>
+          <w:rFonts w:asciiTheme="minorBidi" w:hAnsiTheme="minorBidi"/>
+          <w:sz w:val="24"/>
+          <w:szCs w:val="24"/>
+        </w:rPr>
+      </w:pPr>
+      <w:r>
+        <w:rPr>
+          <w:rFonts w:asciiTheme="minorBidi" w:hAnsiTheme="minorBidi"/>
+          <w:b/>
+          <w:bCs/>
+          <w:sz w:val="24"/>
+          <w:szCs w:val="24"/>
+        </w:rPr>
+        <w:t>Comparison of Outcomes:</w:t>
+      </w:r>
+      <w:r>
+        <w:rPr>
+          <w:rFonts w:asciiTheme="minorBidi" w:hAnsiTheme="minorBidi"/>
+          <w:sz w:val="24"/>
+          <w:szCs w:val="24"/>
+        </w:rPr>
+        <w:t> Both case</w:t>
+      </w:r>
+      <w:r>
+        <w:rPr>
+          <w:rFonts w:asciiTheme="minorBidi" w:hAnsiTheme="minorBidi"/>
+          <w:sz w:val="24"/>
+          <w:szCs w:val="24"/>
+        </w:rPr>
+        <w:t xml:space="preserve">s </w:t>
+      </w:r>
+      <w:r>
+        <w:rPr>
+          <w:rFonts w:asciiTheme="minorBidi" w:hAnsiTheme="minorBidi"/>
+          <w:sz w:val="24"/>
+          <w:szCs w:val="24"/>
+        </w:rPr>
+        <w:t xml:space="preserve">confirmed that the selection of neighbors (Standard vs Discounted) had a significantly greater magnitude of impact on the final ratings than the specific choice of prediction algorithm. However, comparing the final Discounted Similarity (DS) predictions reveals </w:t>
+      </w:r>
+      <w:r>
+        <w:rPr>
+          <w:rFonts w:asciiTheme="minorBidi" w:hAnsiTheme="minorBidi"/>
+          <w:sz w:val="24"/>
+          <w:szCs w:val="24"/>
+        </w:rPr>
+        <w:t>the following</w:t>
+      </w:r>
+      <w:r>
+        <w:rPr>
+          <w:rFonts w:asciiTheme="minorBidi" w:hAnsiTheme="minorBidi"/>
+          <w:sz w:val="24"/>
+          <w:szCs w:val="24"/>
+        </w:rPr>
+        <w:t>:</w:t>
+      </w:r>
+    </w:p>
+    <w:p>
+      <w:pPr>
+        <w:numPr>
+          <w:ilvl w:val="0"/>
+          <w:numId w:val="60"/>
+        </w:numPr>
+        <w:rPr>
+          <w:rFonts w:asciiTheme="minorBidi" w:hAnsiTheme="minorBidi"/>
+          <w:sz w:val="24"/>
+          <w:szCs w:val="24"/>
+        </w:rPr>
+      </w:pPr>
+      <w:r>
+        <w:rPr>
+          <w:rFonts w:asciiTheme="minorBidi" w:hAnsiTheme="minorBidi"/>
+          <w:b/>
+          <w:bCs/>
+          <w:sz w:val="24"/>
+          <w:szCs w:val="24"/>
+        </w:rPr>
+        <w:t>Case 1 (Mean-Centered Prediction):</w:t>
+      </w:r>
+      <w:r>
+        <w:rPr>
+          <w:rFonts w:asciiTheme="minorBidi" w:hAnsiTheme="minorBidi"/>
+          <w:sz w:val="24"/>
+          <w:szCs w:val="24"/>
+        </w:rPr>
+        <w:t> Produced predictions that were slightly more varied. For example, for User 36844, the prediction was 3.00.</w:t>
+      </w:r>
+    </w:p>
+    <w:p>
+      <w:pPr>
+        <w:numPr>
+          <w:ilvl w:val="0"/>
+          <w:numId w:val="60"/>
+        </w:numPr>
+        <w:rPr>
+          <w:rFonts w:asciiTheme="minorBidi" w:hAnsiTheme="minorBidi"/>
+          <w:sz w:val="24"/>
+          <w:szCs w:val="24"/>
+        </w:rPr>
+      </w:pPr>
+      <w:r>
+        <w:rPr>
+          <w:rFonts w:asciiTheme="minorBidi" w:hAnsiTheme="minorBidi"/>
+          <w:b/>
+          <w:bCs/>
+          <w:sz w:val="24"/>
+          <w:szCs w:val="24"/>
+        </w:rPr>
+        <w:t>Case 2 (Pearson Prediction):</w:t>
+      </w:r>
+      <w:r>
+        <w:rPr>
+          <w:rFonts w:asciiTheme="minorBidi" w:hAnsiTheme="minorBidi"/>
+          <w:sz w:val="24"/>
+          <w:szCs w:val="24"/>
+        </w:rPr>
+        <w:t> Produced predictions that were slightly closer to the mean. For the same User 36844, the prediction was 3.17.</w:t>
+      </w:r>
+    </w:p>
+    <w:p>
+      <w:pPr>
+        <w:rPr>
+          <w:rFonts w:asciiTheme="minorBidi" w:hAnsiTheme="minorBidi"/>
+          <w:sz w:val="24"/>
+          <w:szCs w:val="24"/>
+        </w:rPr>
+      </w:pPr>
+      <w:r>
+        <w:rPr>
+          <w:rFonts w:asciiTheme="minorBidi" w:hAnsiTheme="minorBidi"/>
+          <w:b/>
+          <w:bCs/>
+          <w:sz w:val="24"/>
+          <w:szCs w:val="24"/>
+        </w:rPr>
+        <w:t>Impact of Similarity Measures &amp; Mean-Centering:</w:t>
+      </w:r>
+    </w:p>
+    <w:p>
+      <w:pPr>
+        <w:numPr>
+          <w:ilvl w:val="0"/>
+          <w:numId w:val="61"/>
+        </w:numPr>
+        <w:rPr>
+          <w:rFonts w:asciiTheme="minorBidi" w:hAnsiTheme="minorBidi"/>
+          <w:sz w:val="24"/>
+          <w:szCs w:val="24"/>
+        </w:rPr>
+      </w:pPr>
+      <w:r>
+        <w:rPr>
+          <w:rFonts w:asciiTheme="minorBidi" w:hAnsiTheme="minorBidi"/>
+          <w:b/>
+          <w:bCs/>
+          <w:sz w:val="24"/>
+          <w:szCs w:val="24"/>
+        </w:rPr>
+        <w:t>Similarity Measures:</w:t>
+      </w:r>
+    </w:p>
+    <w:p>
+      <w:pPr>
+        <w:numPr>
+          <w:ilvl w:val="1"/>
+          <w:numId w:val="61"/>
+        </w:numPr>
+        <w:rPr>
+          <w:rFonts w:asciiTheme="minorBidi" w:hAnsiTheme="minorBidi"/>
+          <w:sz w:val="24"/>
+          <w:szCs w:val="24"/>
+        </w:rPr>
+      </w:pPr>
+      <w:r>
+        <w:rPr>
+          <w:rFonts w:asciiTheme="minorBidi" w:hAnsiTheme="minorBidi"/>
+          <w:sz w:val="24"/>
+          <w:szCs w:val="24"/>
+        </w:rPr>
+        <w:t>the implementation used Pearson correlation for neighbor selection in both cases. This control allows us to isolate the effect of the </w:t>
+      </w:r>
+      <w:r>
+        <w:rPr>
+          <w:rFonts w:asciiTheme="minorBidi" w:hAnsiTheme="minorBidi"/>
+          <w:b/>
+          <w:bCs/>
+          <w:sz w:val="24"/>
+          <w:szCs w:val="24"/>
+        </w:rPr>
+        <w:t>Prediction Formula</w:t>
+      </w:r>
+      <w:r>
+        <w:rPr>
+          <w:rFonts w:asciiTheme="minorBidi" w:hAnsiTheme="minorBidi"/>
+          <w:sz w:val="24"/>
+          <w:szCs w:val="24"/>
+        </w:rPr>
+        <w:t>.</w:t>
+      </w:r>
+    </w:p>
+    <w:p>
+      <w:pPr>
+        <w:numPr>
+          <w:ilvl w:val="1"/>
+          <w:numId w:val="61"/>
+        </w:numPr>
+        <w:rPr>
+          <w:rFonts w:asciiTheme="minorBidi" w:hAnsiTheme="minorBidi"/>
+          <w:sz w:val="24"/>
+          <w:szCs w:val="24"/>
+        </w:rPr>
+      </w:pPr>
+      <w:r>
+        <w:rPr>
+          <w:rFonts w:asciiTheme="minorBidi" w:hAnsiTheme="minorBidi"/>
+          <w:sz w:val="24"/>
+          <w:szCs w:val="24"/>
+        </w:rPr>
+        <w:t>The structural weakness of raw measures (whether Cosine or Pearson) on sparse data was the primary bottleneck, which Beta/DS solved in both cases.</w:t>
+      </w:r>
+    </w:p>
+    <w:p>
+      <w:pPr>
+        <w:numPr>
+          <w:ilvl w:val="0"/>
+          <w:numId w:val="61"/>
+        </w:numPr>
+        <w:rPr>
+          <w:rFonts w:asciiTheme="minorBidi" w:hAnsiTheme="minorBidi"/>
+          <w:sz w:val="24"/>
+          <w:szCs w:val="24"/>
+        </w:rPr>
+      </w:pPr>
+      <w:r>
+        <w:rPr>
+          <w:rFonts w:asciiTheme="minorBidi" w:hAnsiTheme="minorBidi"/>
+          <w:b/>
+          <w:bCs/>
+          <w:sz w:val="24"/>
+          <w:szCs w:val="24"/>
+        </w:rPr>
+        <w:t>Mean-Centering:</w:t>
+      </w:r>
+    </w:p>
+    <w:p>
+      <w:pPr>
+        <w:numPr>
+          <w:ilvl w:val="1"/>
+          <w:numId w:val="61"/>
+        </w:numPr>
+        <w:rPr>
+          <w:rFonts w:asciiTheme="minorBidi" w:hAnsiTheme="minorBidi"/>
+          <w:sz w:val="24"/>
+          <w:szCs w:val="24"/>
+        </w:rPr>
+      </w:pPr>
+      <w:r>
+        <w:rPr>
+          <w:rFonts w:asciiTheme="minorBidi" w:hAnsiTheme="minorBidi"/>
+          <w:sz w:val="24"/>
+          <w:szCs w:val="24"/>
+        </w:rPr>
+        <w:t>is the crucial step that allows Item-Based CF to work across users with different rating baselines (e.g., a critical user vs a lenient user).</w:t>
+      </w:r>
+    </w:p>
+    <w:p>
+      <w:pPr>
+        <w:numPr>
+          <w:ilvl w:val="1"/>
+          <w:numId w:val="61"/>
+        </w:numPr>
+        <w:rPr>
+          <w:rFonts w:asciiTheme="minorBidi" w:hAnsiTheme="minorBidi"/>
+          <w:sz w:val="24"/>
+          <w:szCs w:val="24"/>
+        </w:rPr>
+      </w:pPr>
+      <w:r>
+        <w:rPr>
+          <w:rFonts w:asciiTheme="minorBidi" w:hAnsiTheme="minorBidi"/>
+          <w:b/>
+          <w:bCs/>
+          <w:sz w:val="24"/>
+          <w:szCs w:val="24"/>
+        </w:rPr>
+        <w:t>Difference:</w:t>
+      </w:r>
+    </w:p>
+    <w:p>
+      <w:pPr>
+        <w:numPr>
+          <w:ilvl w:val="2"/>
+          <w:numId w:val="61"/>
+        </w:numPr>
+        <w:rPr>
+          <w:rFonts w:asciiTheme="minorBidi" w:hAnsiTheme="minorBidi"/>
+          <w:sz w:val="24"/>
+          <w:szCs w:val="24"/>
+        </w:rPr>
+      </w:pPr>
+      <w:r>
+        <w:rPr>
+          <w:rFonts w:asciiTheme="minorBidi" w:hAnsiTheme="minorBidi"/>
+          <w:b/>
+          <w:bCs/>
+          <w:sz w:val="24"/>
+          <w:szCs w:val="24"/>
+        </w:rPr>
+        <w:t>Case 1</w:t>
+      </w:r>
+      <w:r>
+        <w:rPr>
+          <w:rFonts w:asciiTheme="minorBidi" w:hAnsiTheme="minorBidi"/>
+          <w:sz w:val="24"/>
+          <w:szCs w:val="24"/>
+        </w:rPr>
+        <w:t> explicitly subtracted the user's mean from ratings and computed a weighted average of these deviations.</w:t>
+      </w:r>
+    </w:p>
+    <w:p>
+      <w:pPr>
+        <w:numPr>
+          <w:ilvl w:val="2"/>
+          <w:numId w:val="61"/>
+        </w:numPr>
+        <w:rPr>
+          <w:rFonts w:asciiTheme="minorBidi" w:hAnsiTheme="minorBidi"/>
+          <w:sz w:val="24"/>
+          <w:szCs w:val="24"/>
+        </w:rPr>
+      </w:pPr>
+      <w:r>
+        <w:rPr>
+          <w:rFonts w:asciiTheme="minorBidi" w:hAnsiTheme="minorBidi"/>
+          <w:b/>
+          <w:bCs/>
+          <w:sz w:val="24"/>
+          <w:szCs w:val="24"/>
+        </w:rPr>
+        <w:lastRenderedPageBreak/>
+        <w:t>Case 2 (Pearson)</w:t>
+      </w:r>
+      <w:r>
+        <w:rPr>
+          <w:rFonts w:asciiTheme="minorBidi" w:hAnsiTheme="minorBidi"/>
+          <w:sz w:val="24"/>
+          <w:szCs w:val="24"/>
+        </w:rPr>
+        <w:t> implicitly handles both mean-centering and </w:t>
+      </w:r>
+      <w:r>
+        <w:rPr>
+          <w:rFonts w:asciiTheme="minorBidi" w:hAnsiTheme="minorBidi"/>
+          <w:b/>
+          <w:bCs/>
+          <w:sz w:val="24"/>
+          <w:szCs w:val="24"/>
+        </w:rPr>
+        <w:t>variance scaling</w:t>
+      </w:r>
+      <w:r>
+        <w:rPr>
+          <w:rFonts w:asciiTheme="minorBidi" w:hAnsiTheme="minorBidi"/>
+          <w:sz w:val="24"/>
+          <w:szCs w:val="24"/>
+        </w:rPr>
+        <w:t> </w:t>
+      </w:r>
+    </w:p>
+    <w:p>
+      <w:pPr>
+        <w:numPr>
+          <w:ilvl w:val="1"/>
+          <w:numId w:val="61"/>
+        </w:numPr>
+        <w:rPr>
+          <w:rFonts w:asciiTheme="minorBidi" w:hAnsiTheme="minorBidi"/>
+          <w:b/>
+          <w:bCs/>
+          <w:sz w:val="24"/>
+          <w:szCs w:val="24"/>
+        </w:rPr>
+      </w:pPr>
+      <w:r>
+        <w:rPr>
+          <w:rFonts w:asciiTheme="minorBidi" w:hAnsiTheme="minorBidi"/>
+          <w:b/>
+          <w:bCs/>
+          <w:sz w:val="24"/>
+          <w:szCs w:val="24"/>
+        </w:rPr>
+        <w:t>Conclusion:</w:t>
+      </w:r>
+      <w:r>
+        <w:rPr>
+          <w:rFonts w:asciiTheme="minorBidi" w:hAnsiTheme="minorBidi"/>
+          <w:sz w:val="24"/>
+          <w:szCs w:val="24"/>
+        </w:rPr>
+        <w:t> The similarity in results (e.g., 3.28 vs 3.23) suggests that while variance scaling (used in Case 2) is theoretically superior, the </w:t>
+      </w:r>
+      <w:r>
+        <w:rPr>
+          <w:rFonts w:asciiTheme="minorBidi" w:hAnsiTheme="minorBidi"/>
+          <w:b/>
+          <w:bCs/>
+          <w:sz w:val="24"/>
+          <w:szCs w:val="24"/>
+        </w:rPr>
+        <w:t>Mean-Centering</w:t>
+      </w:r>
+      <w:r>
+        <w:rPr>
+          <w:rFonts w:asciiTheme="minorBidi" w:hAnsiTheme="minorBidi"/>
+          <w:sz w:val="24"/>
+          <w:szCs w:val="24"/>
+        </w:rPr>
+        <w:t xml:space="preserve"> component (used in both) accounts for the vast majority of the accuracy gain. </w:t>
+      </w:r>
+      <w:r>
+        <w:rPr>
+          <w:rFonts w:asciiTheme="minorBidi" w:hAnsiTheme="minorBidi"/>
+          <w:b/>
+          <w:bCs/>
+          <w:sz w:val="24"/>
+          <w:szCs w:val="24"/>
+        </w:rPr>
+        <w:t>Simple mean-centering is highly effective even without the full Pearson normalization.</w:t>
+      </w:r>
     </w:p>
     <w:p>
       <w:pPr>
@@ -24306,6 +26508,7 @@
           <w:sz w:val="24"/>
           <w:szCs w:val="24"/>
         </w:rPr>
+        <w:lastRenderedPageBreak/>
         <w:t>NumPy, "</w:t>
       </w:r>
       <w:proofErr w:type="spellStart"/>
@@ -24365,7 +26568,6 @@
           <w:sz w:val="24"/>
           <w:szCs w:val="24"/>
         </w:rPr>
-        <w:lastRenderedPageBreak/>
         <w:t>Matplotlib, "</w:t>
       </w:r>
       <w:proofErr w:type="spellStart"/>
@@ -25321,6 +27523,155 @@
     </w:lvl>
   </w:abstractNum>
   <w:abstractNum w:abstractNumId="3" w15:restartNumberingAfterBreak="0">
+    <w:nsid w:val="0D1104BF"/>
+    <w:multiLevelType w:val="multilevel"/>
+    <w:tmpl w:val="8E74749C"/>
+    <w:lvl w:ilvl="0">
+      <w:start w:val="1"/>
+      <w:numFmt w:val="bullet"/>
+      <w:lvlText w:val=""/>
+      <w:lvlJc w:val="left"/>
+      <w:pPr>
+        <w:tabs>
+          <w:tab w:val="num" w:pos="720"/>
+        </w:tabs>
+        <w:ind w:left="720" w:hanging="360"/>
+      </w:pPr>
+      <w:rPr>
+        <w:rFonts w:ascii="Symbol" w:hAnsi="Symbol" w:hint="default"/>
+        <w:sz w:val="20"/>
+      </w:rPr>
+    </w:lvl>
+    <w:lvl w:ilvl="1" w:tentative="1">
+      <w:start w:val="1"/>
+      <w:numFmt w:val="bullet"/>
+      <w:lvlText w:val=""/>
+      <w:lvlJc w:val="left"/>
+      <w:pPr>
+        <w:tabs>
+          <w:tab w:val="num" w:pos="1440"/>
+        </w:tabs>
+        <w:ind w:left="1440" w:hanging="360"/>
+      </w:pPr>
+      <w:rPr>
+        <w:rFonts w:ascii="Symbol" w:hAnsi="Symbol" w:hint="default"/>
+        <w:sz w:val="20"/>
+      </w:rPr>
+    </w:lvl>
+    <w:lvl w:ilvl="2" w:tentative="1">
+      <w:start w:val="1"/>
+      <w:numFmt w:val="bullet"/>
+      <w:lvlText w:val=""/>
+      <w:lvlJc w:val="left"/>
+      <w:pPr>
+        <w:tabs>
+          <w:tab w:val="num" w:pos="2160"/>
+        </w:tabs>
+        <w:ind w:left="2160" w:hanging="360"/>
+      </w:pPr>
+      <w:rPr>
+        <w:rFonts w:ascii="Symbol" w:hAnsi="Symbol" w:hint="default"/>
+        <w:sz w:val="20"/>
+      </w:rPr>
+    </w:lvl>
+    <w:lvl w:ilvl="3" w:tentative="1">
+      <w:start w:val="1"/>
+      <w:numFmt w:val="bullet"/>
+      <w:lvlText w:val=""/>
+      <w:lvlJc w:val="left"/>
+      <w:pPr>
+        <w:tabs>
+          <w:tab w:val="num" w:pos="2880"/>
+        </w:tabs>
+        <w:ind w:left="2880" w:hanging="360"/>
+      </w:pPr>
+      <w:rPr>
+        <w:rFonts w:ascii="Symbol" w:hAnsi="Symbol" w:hint="default"/>
+        <w:sz w:val="20"/>
+      </w:rPr>
+    </w:lvl>
+    <w:lvl w:ilvl="4" w:tentative="1">
+      <w:start w:val="1"/>
+      <w:numFmt w:val="bullet"/>
+      <w:lvlText w:val=""/>
+      <w:lvlJc w:val="left"/>
+      <w:pPr>
+        <w:tabs>
+          <w:tab w:val="num" w:pos="3600"/>
+        </w:tabs>
+        <w:ind w:left="3600" w:hanging="360"/>
+      </w:pPr>
+      <w:rPr>
+        <w:rFonts w:ascii="Symbol" w:hAnsi="Symbol" w:hint="default"/>
+        <w:sz w:val="20"/>
+      </w:rPr>
+    </w:lvl>
+    <w:lvl w:ilvl="5" w:tentative="1">
+      <w:start w:val="1"/>
+      <w:numFmt w:val="bullet"/>
+      <w:lvlText w:val=""/>
+      <w:lvlJc w:val="left"/>
+      <w:pPr>
+        <w:tabs>
+          <w:tab w:val="num" w:pos="4320"/>
+        </w:tabs>
+        <w:ind w:left="4320" w:hanging="360"/>
+      </w:pPr>
+      <w:rPr>
+        <w:rFonts w:ascii="Symbol" w:hAnsi="Symbol" w:hint="default"/>
+        <w:sz w:val="20"/>
+      </w:rPr>
+    </w:lvl>
+    <w:lvl w:ilvl="6" w:tentative="1">
+      <w:start w:val="1"/>
+      <w:numFmt w:val="bullet"/>
+      <w:lvlText w:val=""/>
+      <w:lvlJc w:val="left"/>
+      <w:pPr>
+        <w:tabs>
+          <w:tab w:val="num" w:pos="5040"/>
+        </w:tabs>
+        <w:ind w:left="5040" w:hanging="360"/>
+      </w:pPr>
+      <w:rPr>
+        <w:rFonts w:ascii="Symbol" w:hAnsi="Symbol" w:hint="default"/>
+        <w:sz w:val="20"/>
+      </w:rPr>
+    </w:lvl>
+    <w:lvl w:ilvl="7" w:tentative="1">
+      <w:start w:val="1"/>
+      <w:numFmt w:val="bullet"/>
+      <w:lvlText w:val=""/>
+      <w:lvlJc w:val="left"/>
+      <w:pPr>
+        <w:tabs>
+          <w:tab w:val="num" w:pos="5760"/>
+        </w:tabs>
+        <w:ind w:left="5760" w:hanging="360"/>
+      </w:pPr>
+      <w:rPr>
+        <w:rFonts w:ascii="Symbol" w:hAnsi="Symbol" w:hint="default"/>
+        <w:sz w:val="20"/>
+      </w:rPr>
+    </w:lvl>
+    <w:lvl w:ilvl="8" w:tentative="1">
+      <w:start w:val="1"/>
+      <w:numFmt w:val="bullet"/>
+      <w:lvlText w:val=""/>
+      <w:lvlJc w:val="left"/>
+      <w:pPr>
+        <w:tabs>
+          <w:tab w:val="num" w:pos="6480"/>
+        </w:tabs>
+        <w:ind w:left="6480" w:hanging="360"/>
+      </w:pPr>
+      <w:rPr>
+        <w:rFonts w:ascii="Symbol" w:hAnsi="Symbol" w:hint="default"/>
+        <w:sz w:val="20"/>
+      </w:rPr>
+    </w:lvl>
+  </w:abstractNum>
+  <w:abstractNum w:abstractNumId="4" w15:restartNumberingAfterBreak="0">
     <w:nsid w:val="0FCE7E1D"/>
     <w:multiLevelType w:val="multilevel"/>
     <w:tmpl w:val="EAD6BF56"/>
@@ -25433,7 +27784,7 @@
       </w:pPr>
     </w:lvl>
   </w:abstractNum>
-  <w:abstractNum w:abstractNumId="4" w15:restartNumberingAfterBreak="0">
+  <w:abstractNum w:abstractNumId="5" w15:restartNumberingAfterBreak="0">
     <w:nsid w:val="10F540A8"/>
     <w:multiLevelType w:val="hybridMultilevel"/>
     <w:tmpl w:val="64E64F16"/>
@@ -25519,7 +27870,7 @@
       </w:pPr>
     </w:lvl>
   </w:abstractNum>
-  <w:abstractNum w:abstractNumId="5" w15:restartNumberingAfterBreak="0">
+  <w:abstractNum w:abstractNumId="6" w15:restartNumberingAfterBreak="0">
     <w:nsid w:val="128B1037"/>
     <w:multiLevelType w:val="multilevel"/>
     <w:tmpl w:val="76307384"/>
@@ -25668,7 +28019,7 @@
       </w:rPr>
     </w:lvl>
   </w:abstractNum>
-  <w:abstractNum w:abstractNumId="6" w15:restartNumberingAfterBreak="0">
+  <w:abstractNum w:abstractNumId="7" w15:restartNumberingAfterBreak="0">
     <w:nsid w:val="13294FFD"/>
     <w:multiLevelType w:val="multilevel"/>
     <w:tmpl w:val="CEA881EE"/>
@@ -25817,7 +28168,7 @@
       </w:rPr>
     </w:lvl>
   </w:abstractNum>
-  <w:abstractNum w:abstractNumId="7" w15:restartNumberingAfterBreak="0">
+  <w:abstractNum w:abstractNumId="8" w15:restartNumberingAfterBreak="0">
     <w:nsid w:val="1A904A40"/>
     <w:multiLevelType w:val="hybridMultilevel"/>
     <w:tmpl w:val="6F382962"/>
@@ -25903,7 +28254,7 @@
       </w:pPr>
     </w:lvl>
   </w:abstractNum>
-  <w:abstractNum w:abstractNumId="8" w15:restartNumberingAfterBreak="0">
+  <w:abstractNum w:abstractNumId="9" w15:restartNumberingAfterBreak="0">
     <w:nsid w:val="1BB779EE"/>
     <w:multiLevelType w:val="multilevel"/>
     <w:tmpl w:val="E4DA4556"/>
@@ -26052,7 +28403,7 @@
       </w:rPr>
     </w:lvl>
   </w:abstractNum>
-  <w:abstractNum w:abstractNumId="9" w15:restartNumberingAfterBreak="0">
+  <w:abstractNum w:abstractNumId="10" w15:restartNumberingAfterBreak="0">
     <w:nsid w:val="1EBF421A"/>
     <w:multiLevelType w:val="multilevel"/>
     <w:tmpl w:val="4D32DD48"/>
@@ -26201,7 +28552,7 @@
       </w:rPr>
     </w:lvl>
   </w:abstractNum>
-  <w:abstractNum w:abstractNumId="10" w15:restartNumberingAfterBreak="0">
+  <w:abstractNum w:abstractNumId="11" w15:restartNumberingAfterBreak="0">
     <w:nsid w:val="1F083114"/>
     <w:multiLevelType w:val="multilevel"/>
     <w:tmpl w:val="2AA8D98A"/>
@@ -26350,7 +28701,305 @@
       </w:rPr>
     </w:lvl>
   </w:abstractNum>
-  <w:abstractNum w:abstractNumId="11" w15:restartNumberingAfterBreak="0">
+  <w:abstractNum w:abstractNumId="12" w15:restartNumberingAfterBreak="0">
+    <w:nsid w:val="22E84C40"/>
+    <w:multiLevelType w:val="multilevel"/>
+    <w:tmpl w:val="E8B4D022"/>
+    <w:lvl w:ilvl="0">
+      <w:start w:val="1"/>
+      <w:numFmt w:val="bullet"/>
+      <w:lvlText w:val=""/>
+      <w:lvlJc w:val="left"/>
+      <w:pPr>
+        <w:tabs>
+          <w:tab w:val="num" w:pos="720"/>
+        </w:tabs>
+        <w:ind w:left="720" w:hanging="360"/>
+      </w:pPr>
+      <w:rPr>
+        <w:rFonts w:ascii="Symbol" w:hAnsi="Symbol" w:hint="default"/>
+        <w:sz w:val="20"/>
+      </w:rPr>
+    </w:lvl>
+    <w:lvl w:ilvl="1">
+      <w:start w:val="1"/>
+      <w:numFmt w:val="bullet"/>
+      <w:lvlText w:val=""/>
+      <w:lvlJc w:val="left"/>
+      <w:pPr>
+        <w:tabs>
+          <w:tab w:val="num" w:pos="1440"/>
+        </w:tabs>
+        <w:ind w:left="1440" w:hanging="360"/>
+      </w:pPr>
+      <w:rPr>
+        <w:rFonts w:ascii="Symbol" w:hAnsi="Symbol" w:hint="default"/>
+        <w:sz w:val="20"/>
+      </w:rPr>
+    </w:lvl>
+    <w:lvl w:ilvl="2" w:tentative="1">
+      <w:start w:val="1"/>
+      <w:numFmt w:val="bullet"/>
+      <w:lvlText w:val=""/>
+      <w:lvlJc w:val="left"/>
+      <w:pPr>
+        <w:tabs>
+          <w:tab w:val="num" w:pos="2160"/>
+        </w:tabs>
+        <w:ind w:left="2160" w:hanging="360"/>
+      </w:pPr>
+      <w:rPr>
+        <w:rFonts w:ascii="Symbol" w:hAnsi="Symbol" w:hint="default"/>
+        <w:sz w:val="20"/>
+      </w:rPr>
+    </w:lvl>
+    <w:lvl w:ilvl="3" w:tentative="1">
+      <w:start w:val="1"/>
+      <w:numFmt w:val="bullet"/>
+      <w:lvlText w:val=""/>
+      <w:lvlJc w:val="left"/>
+      <w:pPr>
+        <w:tabs>
+          <w:tab w:val="num" w:pos="2880"/>
+        </w:tabs>
+        <w:ind w:left="2880" w:hanging="360"/>
+      </w:pPr>
+      <w:rPr>
+        <w:rFonts w:ascii="Symbol" w:hAnsi="Symbol" w:hint="default"/>
+        <w:sz w:val="20"/>
+      </w:rPr>
+    </w:lvl>
+    <w:lvl w:ilvl="4" w:tentative="1">
+      <w:start w:val="1"/>
+      <w:numFmt w:val="bullet"/>
+      <w:lvlText w:val=""/>
+      <w:lvlJc w:val="left"/>
+      <w:pPr>
+        <w:tabs>
+          <w:tab w:val="num" w:pos="3600"/>
+        </w:tabs>
+        <w:ind w:left="3600" w:hanging="360"/>
+      </w:pPr>
+      <w:rPr>
+        <w:rFonts w:ascii="Symbol" w:hAnsi="Symbol" w:hint="default"/>
+        <w:sz w:val="20"/>
+      </w:rPr>
+    </w:lvl>
+    <w:lvl w:ilvl="5" w:tentative="1">
+      <w:start w:val="1"/>
+      <w:numFmt w:val="bullet"/>
+      <w:lvlText w:val=""/>
+      <w:lvlJc w:val="left"/>
+      <w:pPr>
+        <w:tabs>
+          <w:tab w:val="num" w:pos="4320"/>
+        </w:tabs>
+        <w:ind w:left="4320" w:hanging="360"/>
+      </w:pPr>
+      <w:rPr>
+        <w:rFonts w:ascii="Symbol" w:hAnsi="Symbol" w:hint="default"/>
+        <w:sz w:val="20"/>
+      </w:rPr>
+    </w:lvl>
+    <w:lvl w:ilvl="6" w:tentative="1">
+      <w:start w:val="1"/>
+      <w:numFmt w:val="bullet"/>
+      <w:lvlText w:val=""/>
+      <w:lvlJc w:val="left"/>
+      <w:pPr>
+        <w:tabs>
+          <w:tab w:val="num" w:pos="5040"/>
+        </w:tabs>
+        <w:ind w:left="5040" w:hanging="360"/>
+      </w:pPr>
+      <w:rPr>
+        <w:rFonts w:ascii="Symbol" w:hAnsi="Symbol" w:hint="default"/>
+        <w:sz w:val="20"/>
+      </w:rPr>
+    </w:lvl>
+    <w:lvl w:ilvl="7" w:tentative="1">
+      <w:start w:val="1"/>
+      <w:numFmt w:val="bullet"/>
+      <w:lvlText w:val=""/>
+      <w:lvlJc w:val="left"/>
+      <w:pPr>
+        <w:tabs>
+          <w:tab w:val="num" w:pos="5760"/>
+        </w:tabs>
+        <w:ind w:left="5760" w:hanging="360"/>
+      </w:pPr>
+      <w:rPr>
+        <w:rFonts w:ascii="Symbol" w:hAnsi="Symbol" w:hint="default"/>
+        <w:sz w:val="20"/>
+      </w:rPr>
+    </w:lvl>
+    <w:lvl w:ilvl="8" w:tentative="1">
+      <w:start w:val="1"/>
+      <w:numFmt w:val="bullet"/>
+      <w:lvlText w:val=""/>
+      <w:lvlJc w:val="left"/>
+      <w:pPr>
+        <w:tabs>
+          <w:tab w:val="num" w:pos="6480"/>
+        </w:tabs>
+        <w:ind w:left="6480" w:hanging="360"/>
+      </w:pPr>
+      <w:rPr>
+        <w:rFonts w:ascii="Symbol" w:hAnsi="Symbol" w:hint="default"/>
+        <w:sz w:val="20"/>
+      </w:rPr>
+    </w:lvl>
+  </w:abstractNum>
+  <w:abstractNum w:abstractNumId="13" w15:restartNumberingAfterBreak="0">
+    <w:nsid w:val="26566025"/>
+    <w:multiLevelType w:val="multilevel"/>
+    <w:tmpl w:val="83D61CAE"/>
+    <w:lvl w:ilvl="0">
+      <w:start w:val="1"/>
+      <w:numFmt w:val="bullet"/>
+      <w:lvlText w:val=""/>
+      <w:lvlJc w:val="left"/>
+      <w:pPr>
+        <w:tabs>
+          <w:tab w:val="num" w:pos="720"/>
+        </w:tabs>
+        <w:ind w:left="720" w:hanging="360"/>
+      </w:pPr>
+      <w:rPr>
+        <w:rFonts w:ascii="Symbol" w:hAnsi="Symbol" w:hint="default"/>
+        <w:sz w:val="20"/>
+      </w:rPr>
+    </w:lvl>
+    <w:lvl w:ilvl="1" w:tentative="1">
+      <w:start w:val="1"/>
+      <w:numFmt w:val="bullet"/>
+      <w:lvlText w:val=""/>
+      <w:lvlJc w:val="left"/>
+      <w:pPr>
+        <w:tabs>
+          <w:tab w:val="num" w:pos="1440"/>
+        </w:tabs>
+        <w:ind w:left="1440" w:hanging="360"/>
+      </w:pPr>
+      <w:rPr>
+        <w:rFonts w:ascii="Symbol" w:hAnsi="Symbol" w:hint="default"/>
+        <w:sz w:val="20"/>
+      </w:rPr>
+    </w:lvl>
+    <w:lvl w:ilvl="2" w:tentative="1">
+      <w:start w:val="1"/>
+      <w:numFmt w:val="bullet"/>
+      <w:lvlText w:val=""/>
+      <w:lvlJc w:val="left"/>
+      <w:pPr>
+        <w:tabs>
+          <w:tab w:val="num" w:pos="2160"/>
+        </w:tabs>
+        <w:ind w:left="2160" w:hanging="360"/>
+      </w:pPr>
+      <w:rPr>
+        <w:rFonts w:ascii="Symbol" w:hAnsi="Symbol" w:hint="default"/>
+        <w:sz w:val="20"/>
+      </w:rPr>
+    </w:lvl>
+    <w:lvl w:ilvl="3" w:tentative="1">
+      <w:start w:val="1"/>
+      <w:numFmt w:val="bullet"/>
+      <w:lvlText w:val=""/>
+      <w:lvlJc w:val="left"/>
+      <w:pPr>
+        <w:tabs>
+          <w:tab w:val="num" w:pos="2880"/>
+        </w:tabs>
+        <w:ind w:left="2880" w:hanging="360"/>
+      </w:pPr>
+      <w:rPr>
+        <w:rFonts w:ascii="Symbol" w:hAnsi="Symbol" w:hint="default"/>
+        <w:sz w:val="20"/>
+      </w:rPr>
+    </w:lvl>
+    <w:lvl w:ilvl="4" w:tentative="1">
+      <w:start w:val="1"/>
+      <w:numFmt w:val="bullet"/>
+      <w:lvlText w:val=""/>
+      <w:lvlJc w:val="left"/>
+      <w:pPr>
+        <w:tabs>
+          <w:tab w:val="num" w:pos="3600"/>
+        </w:tabs>
+        <w:ind w:left="3600" w:hanging="360"/>
+      </w:pPr>
+      <w:rPr>
+        <w:rFonts w:ascii="Symbol" w:hAnsi="Symbol" w:hint="default"/>
+        <w:sz w:val="20"/>
+      </w:rPr>
+    </w:lvl>
+    <w:lvl w:ilvl="5" w:tentative="1">
+      <w:start w:val="1"/>
+      <w:numFmt w:val="bullet"/>
+      <w:lvlText w:val=""/>
+      <w:lvlJc w:val="left"/>
+      <w:pPr>
+        <w:tabs>
+          <w:tab w:val="num" w:pos="4320"/>
+        </w:tabs>
+        <w:ind w:left="4320" w:hanging="360"/>
+      </w:pPr>
+      <w:rPr>
+        <w:rFonts w:ascii="Symbol" w:hAnsi="Symbol" w:hint="default"/>
+        <w:sz w:val="20"/>
+      </w:rPr>
+    </w:lvl>
+    <w:lvl w:ilvl="6" w:tentative="1">
+      <w:start w:val="1"/>
+      <w:numFmt w:val="bullet"/>
+      <w:lvlText w:val=""/>
+      <w:lvlJc w:val="left"/>
+      <w:pPr>
+        <w:tabs>
+          <w:tab w:val="num" w:pos="5040"/>
+        </w:tabs>
+        <w:ind w:left="5040" w:hanging="360"/>
+      </w:pPr>
+      <w:rPr>
+        <w:rFonts w:ascii="Symbol" w:hAnsi="Symbol" w:hint="default"/>
+        <w:sz w:val="20"/>
+      </w:rPr>
+    </w:lvl>
+    <w:lvl w:ilvl="7" w:tentative="1">
+      <w:start w:val="1"/>
+      <w:numFmt w:val="bullet"/>
+      <w:lvlText w:val=""/>
+      <w:lvlJc w:val="left"/>
+      <w:pPr>
+        <w:tabs>
+          <w:tab w:val="num" w:pos="5760"/>
+        </w:tabs>
+        <w:ind w:left="5760" w:hanging="360"/>
+      </w:pPr>
+      <w:rPr>
+        <w:rFonts w:ascii="Symbol" w:hAnsi="Symbol" w:hint="default"/>
+        <w:sz w:val="20"/>
+      </w:rPr>
+    </w:lvl>
+    <w:lvl w:ilvl="8" w:tentative="1">
+      <w:start w:val="1"/>
+      <w:numFmt w:val="bullet"/>
+      <w:lvlText w:val=""/>
+      <w:lvlJc w:val="left"/>
+      <w:pPr>
+        <w:tabs>
+          <w:tab w:val="num" w:pos="6480"/>
+        </w:tabs>
+        <w:ind w:left="6480" w:hanging="360"/>
+      </w:pPr>
+      <w:rPr>
+        <w:rFonts w:ascii="Symbol" w:hAnsi="Symbol" w:hint="default"/>
+        <w:sz w:val="20"/>
+      </w:rPr>
+    </w:lvl>
+  </w:abstractNum>
+  <w:abstractNum w:abstractNumId="14" w15:restartNumberingAfterBreak="0">
     <w:nsid w:val="2D1E0389"/>
     <w:multiLevelType w:val="multilevel"/>
     <w:tmpl w:val="C00E48C4"/>
@@ -26465,7 +29114,7 @@
       </w:rPr>
     </w:lvl>
   </w:abstractNum>
-  <w:abstractNum w:abstractNumId="12" w15:restartNumberingAfterBreak="0">
+  <w:abstractNum w:abstractNumId="15" w15:restartNumberingAfterBreak="0">
     <w:nsid w:val="34113D85"/>
     <w:multiLevelType w:val="multilevel"/>
     <w:tmpl w:val="9DFAE6AA"/>
@@ -26614,7 +29263,7 @@
       </w:rPr>
     </w:lvl>
   </w:abstractNum>
-  <w:abstractNum w:abstractNumId="13" w15:restartNumberingAfterBreak="0">
+  <w:abstractNum w:abstractNumId="16" w15:restartNumberingAfterBreak="0">
     <w:nsid w:val="389C7646"/>
     <w:multiLevelType w:val="multilevel"/>
     <w:tmpl w:val="4E2420FC"/>
@@ -26763,7 +29412,7 @@
       </w:rPr>
     </w:lvl>
   </w:abstractNum>
-  <w:abstractNum w:abstractNumId="14" w15:restartNumberingAfterBreak="0">
+  <w:abstractNum w:abstractNumId="17" w15:restartNumberingAfterBreak="0">
     <w:nsid w:val="3BCF4486"/>
     <w:multiLevelType w:val="multilevel"/>
     <w:tmpl w:val="29924B48"/>
@@ -26876,7 +29525,7 @@
       </w:pPr>
     </w:lvl>
   </w:abstractNum>
-  <w:abstractNum w:abstractNumId="15" w15:restartNumberingAfterBreak="0">
+  <w:abstractNum w:abstractNumId="18" w15:restartNumberingAfterBreak="0">
     <w:nsid w:val="3EAD24AD"/>
     <w:multiLevelType w:val="multilevel"/>
     <w:tmpl w:val="8BBC29F6"/>
@@ -27025,7 +29674,7 @@
       </w:rPr>
     </w:lvl>
   </w:abstractNum>
-  <w:abstractNum w:abstractNumId="16" w15:restartNumberingAfterBreak="0">
+  <w:abstractNum w:abstractNumId="19" w15:restartNumberingAfterBreak="0">
     <w:nsid w:val="41AC249B"/>
     <w:multiLevelType w:val="multilevel"/>
     <w:tmpl w:val="05307FAA"/>
@@ -27174,7 +29823,7 @@
       </w:rPr>
     </w:lvl>
   </w:abstractNum>
-  <w:abstractNum w:abstractNumId="17" w15:restartNumberingAfterBreak="0">
+  <w:abstractNum w:abstractNumId="20" w15:restartNumberingAfterBreak="0">
     <w:nsid w:val="43D50119"/>
     <w:multiLevelType w:val="hybridMultilevel"/>
     <w:tmpl w:val="A3FEE43E"/>
@@ -27260,7 +29909,156 @@
       </w:pPr>
     </w:lvl>
   </w:abstractNum>
-  <w:abstractNum w:abstractNumId="18" w15:restartNumberingAfterBreak="0">
+  <w:abstractNum w:abstractNumId="21" w15:restartNumberingAfterBreak="0">
+    <w:nsid w:val="44D267E7"/>
+    <w:multiLevelType w:val="multilevel"/>
+    <w:tmpl w:val="B25025E2"/>
+    <w:lvl w:ilvl="0">
+      <w:start w:val="1"/>
+      <w:numFmt w:val="bullet"/>
+      <w:lvlText w:val=""/>
+      <w:lvlJc w:val="left"/>
+      <w:pPr>
+        <w:tabs>
+          <w:tab w:val="num" w:pos="720"/>
+        </w:tabs>
+        <w:ind w:left="720" w:hanging="360"/>
+      </w:pPr>
+      <w:rPr>
+        <w:rFonts w:ascii="Symbol" w:hAnsi="Symbol" w:hint="default"/>
+        <w:sz w:val="20"/>
+      </w:rPr>
+    </w:lvl>
+    <w:lvl w:ilvl="1" w:tentative="1">
+      <w:start w:val="1"/>
+      <w:numFmt w:val="bullet"/>
+      <w:lvlText w:val=""/>
+      <w:lvlJc w:val="left"/>
+      <w:pPr>
+        <w:tabs>
+          <w:tab w:val="num" w:pos="1440"/>
+        </w:tabs>
+        <w:ind w:left="1440" w:hanging="360"/>
+      </w:pPr>
+      <w:rPr>
+        <w:rFonts w:ascii="Symbol" w:hAnsi="Symbol" w:hint="default"/>
+        <w:sz w:val="20"/>
+      </w:rPr>
+    </w:lvl>
+    <w:lvl w:ilvl="2" w:tentative="1">
+      <w:start w:val="1"/>
+      <w:numFmt w:val="bullet"/>
+      <w:lvlText w:val=""/>
+      <w:lvlJc w:val="left"/>
+      <w:pPr>
+        <w:tabs>
+          <w:tab w:val="num" w:pos="2160"/>
+        </w:tabs>
+        <w:ind w:left="2160" w:hanging="360"/>
+      </w:pPr>
+      <w:rPr>
+        <w:rFonts w:ascii="Symbol" w:hAnsi="Symbol" w:hint="default"/>
+        <w:sz w:val="20"/>
+      </w:rPr>
+    </w:lvl>
+    <w:lvl w:ilvl="3" w:tentative="1">
+      <w:start w:val="1"/>
+      <w:numFmt w:val="bullet"/>
+      <w:lvlText w:val=""/>
+      <w:lvlJc w:val="left"/>
+      <w:pPr>
+        <w:tabs>
+          <w:tab w:val="num" w:pos="2880"/>
+        </w:tabs>
+        <w:ind w:left="2880" w:hanging="360"/>
+      </w:pPr>
+      <w:rPr>
+        <w:rFonts w:ascii="Symbol" w:hAnsi="Symbol" w:hint="default"/>
+        <w:sz w:val="20"/>
+      </w:rPr>
+    </w:lvl>
+    <w:lvl w:ilvl="4" w:tentative="1">
+      <w:start w:val="1"/>
+      <w:numFmt w:val="bullet"/>
+      <w:lvlText w:val=""/>
+      <w:lvlJc w:val="left"/>
+      <w:pPr>
+        <w:tabs>
+          <w:tab w:val="num" w:pos="3600"/>
+        </w:tabs>
+        <w:ind w:left="3600" w:hanging="360"/>
+      </w:pPr>
+      <w:rPr>
+        <w:rFonts w:ascii="Symbol" w:hAnsi="Symbol" w:hint="default"/>
+        <w:sz w:val="20"/>
+      </w:rPr>
+    </w:lvl>
+    <w:lvl w:ilvl="5" w:tentative="1">
+      <w:start w:val="1"/>
+      <w:numFmt w:val="bullet"/>
+      <w:lvlText w:val=""/>
+      <w:lvlJc w:val="left"/>
+      <w:pPr>
+        <w:tabs>
+          <w:tab w:val="num" w:pos="4320"/>
+        </w:tabs>
+        <w:ind w:left="4320" w:hanging="360"/>
+      </w:pPr>
+      <w:rPr>
+        <w:rFonts w:ascii="Symbol" w:hAnsi="Symbol" w:hint="default"/>
+        <w:sz w:val="20"/>
+      </w:rPr>
+    </w:lvl>
+    <w:lvl w:ilvl="6" w:tentative="1">
+      <w:start w:val="1"/>
+      <w:numFmt w:val="bullet"/>
+      <w:lvlText w:val=""/>
+      <w:lvlJc w:val="left"/>
+      <w:pPr>
+        <w:tabs>
+          <w:tab w:val="num" w:pos="5040"/>
+        </w:tabs>
+        <w:ind w:left="5040" w:hanging="360"/>
+      </w:pPr>
+      <w:rPr>
+        <w:rFonts w:ascii="Symbol" w:hAnsi="Symbol" w:hint="default"/>
+        <w:sz w:val="20"/>
+      </w:rPr>
+    </w:lvl>
+    <w:lvl w:ilvl="7" w:tentative="1">
+      <w:start w:val="1"/>
+      <w:numFmt w:val="bullet"/>
+      <w:lvlText w:val=""/>
+      <w:lvlJc w:val="left"/>
+      <w:pPr>
+        <w:tabs>
+          <w:tab w:val="num" w:pos="5760"/>
+        </w:tabs>
+        <w:ind w:left="5760" w:hanging="360"/>
+      </w:pPr>
+      <w:rPr>
+        <w:rFonts w:ascii="Symbol" w:hAnsi="Symbol" w:hint="default"/>
+        <w:sz w:val="20"/>
+      </w:rPr>
+    </w:lvl>
+    <w:lvl w:ilvl="8" w:tentative="1">
+      <w:start w:val="1"/>
+      <w:numFmt w:val="bullet"/>
+      <w:lvlText w:val=""/>
+      <w:lvlJc w:val="left"/>
+      <w:pPr>
+        <w:tabs>
+          <w:tab w:val="num" w:pos="6480"/>
+        </w:tabs>
+        <w:ind w:left="6480" w:hanging="360"/>
+      </w:pPr>
+      <w:rPr>
+        <w:rFonts w:ascii="Symbol" w:hAnsi="Symbol" w:hint="default"/>
+        <w:sz w:val="20"/>
+      </w:rPr>
+    </w:lvl>
+  </w:abstractNum>
+  <w:abstractNum w:abstractNumId="22" w15:restartNumberingAfterBreak="0">
     <w:nsid w:val="474F6EB0"/>
     <w:multiLevelType w:val="multilevel"/>
     <w:tmpl w:val="3E5A91D6"/>
@@ -27409,7 +30207,156 @@
       </w:rPr>
     </w:lvl>
   </w:abstractNum>
-  <w:abstractNum w:abstractNumId="19" w15:restartNumberingAfterBreak="0">
+  <w:abstractNum w:abstractNumId="23" w15:restartNumberingAfterBreak="0">
+    <w:nsid w:val="477F074E"/>
+    <w:multiLevelType w:val="multilevel"/>
+    <w:tmpl w:val="BB4269E6"/>
+    <w:lvl w:ilvl="0">
+      <w:start w:val="1"/>
+      <w:numFmt w:val="bullet"/>
+      <w:lvlText w:val=""/>
+      <w:lvlJc w:val="left"/>
+      <w:pPr>
+        <w:tabs>
+          <w:tab w:val="num" w:pos="720"/>
+        </w:tabs>
+        <w:ind w:left="720" w:hanging="360"/>
+      </w:pPr>
+      <w:rPr>
+        <w:rFonts w:ascii="Symbol" w:hAnsi="Symbol" w:hint="default"/>
+        <w:sz w:val="20"/>
+      </w:rPr>
+    </w:lvl>
+    <w:lvl w:ilvl="1" w:tentative="1">
+      <w:start w:val="1"/>
+      <w:numFmt w:val="bullet"/>
+      <w:lvlText w:val=""/>
+      <w:lvlJc w:val="left"/>
+      <w:pPr>
+        <w:tabs>
+          <w:tab w:val="num" w:pos="1440"/>
+        </w:tabs>
+        <w:ind w:left="1440" w:hanging="360"/>
+      </w:pPr>
+      <w:rPr>
+        <w:rFonts w:ascii="Symbol" w:hAnsi="Symbol" w:hint="default"/>
+        <w:sz w:val="20"/>
+      </w:rPr>
+    </w:lvl>
+    <w:lvl w:ilvl="2" w:tentative="1">
+      <w:start w:val="1"/>
+      <w:numFmt w:val="bullet"/>
+      <w:lvlText w:val=""/>
+      <w:lvlJc w:val="left"/>
+      <w:pPr>
+        <w:tabs>
+          <w:tab w:val="num" w:pos="2160"/>
+        </w:tabs>
+        <w:ind w:left="2160" w:hanging="360"/>
+      </w:pPr>
+      <w:rPr>
+        <w:rFonts w:ascii="Symbol" w:hAnsi="Symbol" w:hint="default"/>
+        <w:sz w:val="20"/>
+      </w:rPr>
+    </w:lvl>
+    <w:lvl w:ilvl="3" w:tentative="1">
+      <w:start w:val="1"/>
+      <w:numFmt w:val="bullet"/>
+      <w:lvlText w:val=""/>
+      <w:lvlJc w:val="left"/>
+      <w:pPr>
+        <w:tabs>
+          <w:tab w:val="num" w:pos="2880"/>
+        </w:tabs>
+        <w:ind w:left="2880" w:hanging="360"/>
+      </w:pPr>
+      <w:rPr>
+        <w:rFonts w:ascii="Symbol" w:hAnsi="Symbol" w:hint="default"/>
+        <w:sz w:val="20"/>
+      </w:rPr>
+    </w:lvl>
+    <w:lvl w:ilvl="4" w:tentative="1">
+      <w:start w:val="1"/>
+      <w:numFmt w:val="bullet"/>
+      <w:lvlText w:val=""/>
+      <w:lvlJc w:val="left"/>
+      <w:pPr>
+        <w:tabs>
+          <w:tab w:val="num" w:pos="3600"/>
+        </w:tabs>
+        <w:ind w:left="3600" w:hanging="360"/>
+      </w:pPr>
+      <w:rPr>
+        <w:rFonts w:ascii="Symbol" w:hAnsi="Symbol" w:hint="default"/>
+        <w:sz w:val="20"/>
+      </w:rPr>
+    </w:lvl>
+    <w:lvl w:ilvl="5" w:tentative="1">
+      <w:start w:val="1"/>
+      <w:numFmt w:val="bullet"/>
+      <w:lvlText w:val=""/>
+      <w:lvlJc w:val="left"/>
+      <w:pPr>
+        <w:tabs>
+          <w:tab w:val="num" w:pos="4320"/>
+        </w:tabs>
+        <w:ind w:left="4320" w:hanging="360"/>
+      </w:pPr>
+      <w:rPr>
+        <w:rFonts w:ascii="Symbol" w:hAnsi="Symbol" w:hint="default"/>
+        <w:sz w:val="20"/>
+      </w:rPr>
+    </w:lvl>
+    <w:lvl w:ilvl="6" w:tentative="1">
+      <w:start w:val="1"/>
+      <w:numFmt w:val="bullet"/>
+      <w:lvlText w:val=""/>
+      <w:lvlJc w:val="left"/>
+      <w:pPr>
+        <w:tabs>
+          <w:tab w:val="num" w:pos="5040"/>
+        </w:tabs>
+        <w:ind w:left="5040" w:hanging="360"/>
+      </w:pPr>
+      <w:rPr>
+        <w:rFonts w:ascii="Symbol" w:hAnsi="Symbol" w:hint="default"/>
+        <w:sz w:val="20"/>
+      </w:rPr>
+    </w:lvl>
+    <w:lvl w:ilvl="7" w:tentative="1">
+      <w:start w:val="1"/>
+      <w:numFmt w:val="bullet"/>
+      <w:lvlText w:val=""/>
+      <w:lvlJc w:val="left"/>
+      <w:pPr>
+        <w:tabs>
+          <w:tab w:val="num" w:pos="5760"/>
+        </w:tabs>
+        <w:ind w:left="5760" w:hanging="360"/>
+      </w:pPr>
+      <w:rPr>
+        <w:rFonts w:ascii="Symbol" w:hAnsi="Symbol" w:hint="default"/>
+        <w:sz w:val="20"/>
+      </w:rPr>
+    </w:lvl>
+    <w:lvl w:ilvl="8" w:tentative="1">
+      <w:start w:val="1"/>
+      <w:numFmt w:val="bullet"/>
+      <w:lvlText w:val=""/>
+      <w:lvlJc w:val="left"/>
+      <w:pPr>
+        <w:tabs>
+          <w:tab w:val="num" w:pos="6480"/>
+        </w:tabs>
+        <w:ind w:left="6480" w:hanging="360"/>
+      </w:pPr>
+      <w:rPr>
+        <w:rFonts w:ascii="Symbol" w:hAnsi="Symbol" w:hint="default"/>
+        <w:sz w:val="20"/>
+      </w:rPr>
+    </w:lvl>
+  </w:abstractNum>
+  <w:abstractNum w:abstractNumId="24" w15:restartNumberingAfterBreak="0">
     <w:nsid w:val="482328C1"/>
     <w:multiLevelType w:val="multilevel"/>
     <w:tmpl w:val="5F70C40E"/>
@@ -27558,7 +30505,7 @@
       </w:rPr>
     </w:lvl>
   </w:abstractNum>
-  <w:abstractNum w:abstractNumId="20" w15:restartNumberingAfterBreak="0">
+  <w:abstractNum w:abstractNumId="25" w15:restartNumberingAfterBreak="0">
     <w:nsid w:val="48BD427B"/>
     <w:multiLevelType w:val="multilevel"/>
     <w:tmpl w:val="678867BC"/>
@@ -27671,7 +30618,156 @@
       </w:rPr>
     </w:lvl>
   </w:abstractNum>
-  <w:abstractNum w:abstractNumId="21" w15:restartNumberingAfterBreak="0">
+  <w:abstractNum w:abstractNumId="26" w15:restartNumberingAfterBreak="0">
+    <w:nsid w:val="48EC5CCA"/>
+    <w:multiLevelType w:val="multilevel"/>
+    <w:tmpl w:val="FA96D144"/>
+    <w:lvl w:ilvl="0">
+      <w:start w:val="1"/>
+      <w:numFmt w:val="bullet"/>
+      <w:lvlText w:val=""/>
+      <w:lvlJc w:val="left"/>
+      <w:pPr>
+        <w:tabs>
+          <w:tab w:val="num" w:pos="720"/>
+        </w:tabs>
+        <w:ind w:left="720" w:hanging="360"/>
+      </w:pPr>
+      <w:rPr>
+        <w:rFonts w:ascii="Symbol" w:hAnsi="Symbol" w:hint="default"/>
+        <w:sz w:val="20"/>
+      </w:rPr>
+    </w:lvl>
+    <w:lvl w:ilvl="1" w:tentative="1">
+      <w:start w:val="1"/>
+      <w:numFmt w:val="bullet"/>
+      <w:lvlText w:val=""/>
+      <w:lvlJc w:val="left"/>
+      <w:pPr>
+        <w:tabs>
+          <w:tab w:val="num" w:pos="1440"/>
+        </w:tabs>
+        <w:ind w:left="1440" w:hanging="360"/>
+      </w:pPr>
+      <w:rPr>
+        <w:rFonts w:ascii="Symbol" w:hAnsi="Symbol" w:hint="default"/>
+        <w:sz w:val="20"/>
+      </w:rPr>
+    </w:lvl>
+    <w:lvl w:ilvl="2" w:tentative="1">
+      <w:start w:val="1"/>
+      <w:numFmt w:val="bullet"/>
+      <w:lvlText w:val=""/>
+      <w:lvlJc w:val="left"/>
+      <w:pPr>
+        <w:tabs>
+          <w:tab w:val="num" w:pos="2160"/>
+        </w:tabs>
+        <w:ind w:left="2160" w:hanging="360"/>
+      </w:pPr>
+      <w:rPr>
+        <w:rFonts w:ascii="Symbol" w:hAnsi="Symbol" w:hint="default"/>
+        <w:sz w:val="20"/>
+      </w:rPr>
+    </w:lvl>
+    <w:lvl w:ilvl="3" w:tentative="1">
+      <w:start w:val="1"/>
+      <w:numFmt w:val="bullet"/>
+      <w:lvlText w:val=""/>
+      <w:lvlJc w:val="left"/>
+      <w:pPr>
+        <w:tabs>
+          <w:tab w:val="num" w:pos="2880"/>
+        </w:tabs>
+        <w:ind w:left="2880" w:hanging="360"/>
+      </w:pPr>
+      <w:rPr>
+        <w:rFonts w:ascii="Symbol" w:hAnsi="Symbol" w:hint="default"/>
+        <w:sz w:val="20"/>
+      </w:rPr>
+    </w:lvl>
+    <w:lvl w:ilvl="4" w:tentative="1">
+      <w:start w:val="1"/>
+      <w:numFmt w:val="bullet"/>
+      <w:lvlText w:val=""/>
+      <w:lvlJc w:val="left"/>
+      <w:pPr>
+        <w:tabs>
+          <w:tab w:val="num" w:pos="3600"/>
+        </w:tabs>
+        <w:ind w:left="3600" w:hanging="360"/>
+      </w:pPr>
+      <w:rPr>
+        <w:rFonts w:ascii="Symbol" w:hAnsi="Symbol" w:hint="default"/>
+        <w:sz w:val="20"/>
+      </w:rPr>
+    </w:lvl>
+    <w:lvl w:ilvl="5" w:tentative="1">
+      <w:start w:val="1"/>
+      <w:numFmt w:val="bullet"/>
+      <w:lvlText w:val=""/>
+      <w:lvlJc w:val="left"/>
+      <w:pPr>
+        <w:tabs>
+          <w:tab w:val="num" w:pos="4320"/>
+        </w:tabs>
+        <w:ind w:left="4320" w:hanging="360"/>
+      </w:pPr>
+      <w:rPr>
+        <w:rFonts w:ascii="Symbol" w:hAnsi="Symbol" w:hint="default"/>
+        <w:sz w:val="20"/>
+      </w:rPr>
+    </w:lvl>
+    <w:lvl w:ilvl="6" w:tentative="1">
+      <w:start w:val="1"/>
+      <w:numFmt w:val="bullet"/>
+      <w:lvlText w:val=""/>
+      <w:lvlJc w:val="left"/>
+      <w:pPr>
+        <w:tabs>
+          <w:tab w:val="num" w:pos="5040"/>
+        </w:tabs>
+        <w:ind w:left="5040" w:hanging="360"/>
+      </w:pPr>
+      <w:rPr>
+        <w:rFonts w:ascii="Symbol" w:hAnsi="Symbol" w:hint="default"/>
+        <w:sz w:val="20"/>
+      </w:rPr>
+    </w:lvl>
+    <w:lvl w:ilvl="7" w:tentative="1">
+      <w:start w:val="1"/>
+      <w:numFmt w:val="bullet"/>
+      <w:lvlText w:val=""/>
+      <w:lvlJc w:val="left"/>
+      <w:pPr>
+        <w:tabs>
+          <w:tab w:val="num" w:pos="5760"/>
+        </w:tabs>
+        <w:ind w:left="5760" w:hanging="360"/>
+      </w:pPr>
+      <w:rPr>
+        <w:rFonts w:ascii="Symbol" w:hAnsi="Symbol" w:hint="default"/>
+        <w:sz w:val="20"/>
+      </w:rPr>
+    </w:lvl>
+    <w:lvl w:ilvl="8" w:tentative="1">
+      <w:start w:val="1"/>
+      <w:numFmt w:val="bullet"/>
+      <w:lvlText w:val=""/>
+      <w:lvlJc w:val="left"/>
+      <w:pPr>
+        <w:tabs>
+          <w:tab w:val="num" w:pos="6480"/>
+        </w:tabs>
+        <w:ind w:left="6480" w:hanging="360"/>
+      </w:pPr>
+      <w:rPr>
+        <w:rFonts w:ascii="Symbol" w:hAnsi="Symbol" w:hint="default"/>
+        <w:sz w:val="20"/>
+      </w:rPr>
+    </w:lvl>
+  </w:abstractNum>
+  <w:abstractNum w:abstractNumId="27" w15:restartNumberingAfterBreak="0">
     <w:nsid w:val="49D701B1"/>
     <w:multiLevelType w:val="multilevel"/>
     <w:tmpl w:val="42121F90"/>
@@ -27784,7 +30880,7 @@
       </w:rPr>
     </w:lvl>
   </w:abstractNum>
-  <w:abstractNum w:abstractNumId="22" w15:restartNumberingAfterBreak="0">
+  <w:abstractNum w:abstractNumId="28" w15:restartNumberingAfterBreak="0">
     <w:nsid w:val="4AE15905"/>
     <w:multiLevelType w:val="multilevel"/>
     <w:tmpl w:val="C8C49E9E"/>
@@ -27933,7 +31029,7 @@
       </w:rPr>
     </w:lvl>
   </w:abstractNum>
-  <w:abstractNum w:abstractNumId="23" w15:restartNumberingAfterBreak="0">
+  <w:abstractNum w:abstractNumId="29" w15:restartNumberingAfterBreak="0">
     <w:nsid w:val="4C9779A7"/>
     <w:multiLevelType w:val="multilevel"/>
     <w:tmpl w:val="BE64B370"/>
@@ -28082,7 +31178,7 @@
       </w:rPr>
     </w:lvl>
   </w:abstractNum>
-  <w:abstractNum w:abstractNumId="24" w15:restartNumberingAfterBreak="0">
+  <w:abstractNum w:abstractNumId="30" w15:restartNumberingAfterBreak="0">
     <w:nsid w:val="4E5A23FB"/>
     <w:multiLevelType w:val="multilevel"/>
     <w:tmpl w:val="2348EE8E"/>
@@ -28231,7 +31327,7 @@
       </w:rPr>
     </w:lvl>
   </w:abstractNum>
-  <w:abstractNum w:abstractNumId="25" w15:restartNumberingAfterBreak="0">
+  <w:abstractNum w:abstractNumId="31" w15:restartNumberingAfterBreak="0">
     <w:nsid w:val="51185D2D"/>
     <w:multiLevelType w:val="hybridMultilevel"/>
     <w:tmpl w:val="EDF46598"/>
@@ -28320,7 +31416,7 @@
       </w:pPr>
     </w:lvl>
   </w:abstractNum>
-  <w:abstractNum w:abstractNumId="26" w15:restartNumberingAfterBreak="0">
+  <w:abstractNum w:abstractNumId="32" w15:restartNumberingAfterBreak="0">
     <w:nsid w:val="51AB6655"/>
     <w:multiLevelType w:val="multilevel"/>
     <w:tmpl w:val="30C20B66"/>
@@ -28433,7 +31529,7 @@
       </w:pPr>
     </w:lvl>
   </w:abstractNum>
-  <w:abstractNum w:abstractNumId="27" w15:restartNumberingAfterBreak="0">
+  <w:abstractNum w:abstractNumId="33" w15:restartNumberingAfterBreak="0">
     <w:nsid w:val="5283448E"/>
     <w:multiLevelType w:val="multilevel"/>
     <w:tmpl w:val="70421CF2"/>
@@ -28582,7 +31678,7 @@
       </w:rPr>
     </w:lvl>
   </w:abstractNum>
-  <w:abstractNum w:abstractNumId="28" w15:restartNumberingAfterBreak="0">
+  <w:abstractNum w:abstractNumId="34" w15:restartNumberingAfterBreak="0">
     <w:nsid w:val="52D44B4B"/>
     <w:multiLevelType w:val="hybridMultilevel"/>
     <w:tmpl w:val="8D72DDBA"/>
@@ -28695,7 +31791,7 @@
       </w:rPr>
     </w:lvl>
   </w:abstractNum>
-  <w:abstractNum w:abstractNumId="29" w15:restartNumberingAfterBreak="0">
+  <w:abstractNum w:abstractNumId="35" w15:restartNumberingAfterBreak="0">
     <w:nsid w:val="557C49C9"/>
     <w:multiLevelType w:val="hybridMultilevel"/>
     <w:tmpl w:val="982EA436"/>
@@ -28808,7 +31904,7 @@
       </w:rPr>
     </w:lvl>
   </w:abstractNum>
-  <w:abstractNum w:abstractNumId="30" w15:restartNumberingAfterBreak="0">
+  <w:abstractNum w:abstractNumId="36" w15:restartNumberingAfterBreak="0">
     <w:nsid w:val="55EA32CE"/>
     <w:multiLevelType w:val="multilevel"/>
     <w:tmpl w:val="96A0EB4E"/>
@@ -28957,7 +32053,7 @@
       </w:rPr>
     </w:lvl>
   </w:abstractNum>
-  <w:abstractNum w:abstractNumId="31" w15:restartNumberingAfterBreak="0">
+  <w:abstractNum w:abstractNumId="37" w15:restartNumberingAfterBreak="0">
     <w:nsid w:val="56763E16"/>
     <w:multiLevelType w:val="hybridMultilevel"/>
     <w:tmpl w:val="42AE60B0"/>
@@ -29043,7 +32139,7 @@
       </w:pPr>
     </w:lvl>
   </w:abstractNum>
-  <w:abstractNum w:abstractNumId="32" w15:restartNumberingAfterBreak="0">
+  <w:abstractNum w:abstractNumId="38" w15:restartNumberingAfterBreak="0">
     <w:nsid w:val="59D051F5"/>
     <w:multiLevelType w:val="multilevel"/>
     <w:tmpl w:val="F334B5D6"/>
@@ -29192,7 +32288,7 @@
       </w:rPr>
     </w:lvl>
   </w:abstractNum>
-  <w:abstractNum w:abstractNumId="33" w15:restartNumberingAfterBreak="0">
+  <w:abstractNum w:abstractNumId="39" w15:restartNumberingAfterBreak="0">
     <w:nsid w:val="5BBA258C"/>
     <w:multiLevelType w:val="multilevel"/>
     <w:tmpl w:val="38E29C6C"/>
@@ -29341,7 +32437,156 @@
       </w:rPr>
     </w:lvl>
   </w:abstractNum>
-  <w:abstractNum w:abstractNumId="34" w15:restartNumberingAfterBreak="0">
+  <w:abstractNum w:abstractNumId="40" w15:restartNumberingAfterBreak="0">
+    <w:nsid w:val="5DC643ED"/>
+    <w:multiLevelType w:val="multilevel"/>
+    <w:tmpl w:val="1D4C63E8"/>
+    <w:lvl w:ilvl="0">
+      <w:start w:val="1"/>
+      <w:numFmt w:val="bullet"/>
+      <w:lvlText w:val=""/>
+      <w:lvlJc w:val="left"/>
+      <w:pPr>
+        <w:tabs>
+          <w:tab w:val="num" w:pos="720"/>
+        </w:tabs>
+        <w:ind w:left="720" w:hanging="360"/>
+      </w:pPr>
+      <w:rPr>
+        <w:rFonts w:ascii="Symbol" w:hAnsi="Symbol" w:hint="default"/>
+        <w:sz w:val="20"/>
+      </w:rPr>
+    </w:lvl>
+    <w:lvl w:ilvl="1" w:tentative="1">
+      <w:start w:val="1"/>
+      <w:numFmt w:val="bullet"/>
+      <w:lvlText w:val=""/>
+      <w:lvlJc w:val="left"/>
+      <w:pPr>
+        <w:tabs>
+          <w:tab w:val="num" w:pos="1440"/>
+        </w:tabs>
+        <w:ind w:left="1440" w:hanging="360"/>
+      </w:pPr>
+      <w:rPr>
+        <w:rFonts w:ascii="Symbol" w:hAnsi="Symbol" w:hint="default"/>
+        <w:sz w:val="20"/>
+      </w:rPr>
+    </w:lvl>
+    <w:lvl w:ilvl="2" w:tentative="1">
+      <w:start w:val="1"/>
+      <w:numFmt w:val="bullet"/>
+      <w:lvlText w:val=""/>
+      <w:lvlJc w:val="left"/>
+      <w:pPr>
+        <w:tabs>
+          <w:tab w:val="num" w:pos="2160"/>
+        </w:tabs>
+        <w:ind w:left="2160" w:hanging="360"/>
+      </w:pPr>
+      <w:rPr>
+        <w:rFonts w:ascii="Symbol" w:hAnsi="Symbol" w:hint="default"/>
+        <w:sz w:val="20"/>
+      </w:rPr>
+    </w:lvl>
+    <w:lvl w:ilvl="3" w:tentative="1">
+      <w:start w:val="1"/>
+      <w:numFmt w:val="bullet"/>
+      <w:lvlText w:val=""/>
+      <w:lvlJc w:val="left"/>
+      <w:pPr>
+        <w:tabs>
+          <w:tab w:val="num" w:pos="2880"/>
+        </w:tabs>
+        <w:ind w:left="2880" w:hanging="360"/>
+      </w:pPr>
+      <w:rPr>
+        <w:rFonts w:ascii="Symbol" w:hAnsi="Symbol" w:hint="default"/>
+        <w:sz w:val="20"/>
+      </w:rPr>
+    </w:lvl>
+    <w:lvl w:ilvl="4" w:tentative="1">
+      <w:start w:val="1"/>
+      <w:numFmt w:val="bullet"/>
+      <w:lvlText w:val=""/>
+      <w:lvlJc w:val="left"/>
+      <w:pPr>
+        <w:tabs>
+          <w:tab w:val="num" w:pos="3600"/>
+        </w:tabs>
+        <w:ind w:left="3600" w:hanging="360"/>
+      </w:pPr>
+      <w:rPr>
+        <w:rFonts w:ascii="Symbol" w:hAnsi="Symbol" w:hint="default"/>
+        <w:sz w:val="20"/>
+      </w:rPr>
+    </w:lvl>
+    <w:lvl w:ilvl="5" w:tentative="1">
+      <w:start w:val="1"/>
+      <w:numFmt w:val="bullet"/>
+      <w:lvlText w:val=""/>
+      <w:lvlJc w:val="left"/>
+      <w:pPr>
+        <w:tabs>
+          <w:tab w:val="num" w:pos="4320"/>
+        </w:tabs>
+        <w:ind w:left="4320" w:hanging="360"/>
+      </w:pPr>
+      <w:rPr>
+        <w:rFonts w:ascii="Symbol" w:hAnsi="Symbol" w:hint="default"/>
+        <w:sz w:val="20"/>
+      </w:rPr>
+    </w:lvl>
+    <w:lvl w:ilvl="6" w:tentative="1">
+      <w:start w:val="1"/>
+      <w:numFmt w:val="bullet"/>
+      <w:lvlText w:val=""/>
+      <w:lvlJc w:val="left"/>
+      <w:pPr>
+        <w:tabs>
+          <w:tab w:val="num" w:pos="5040"/>
+        </w:tabs>
+        <w:ind w:left="5040" w:hanging="360"/>
+      </w:pPr>
+      <w:rPr>
+        <w:rFonts w:ascii="Symbol" w:hAnsi="Symbol" w:hint="default"/>
+        <w:sz w:val="20"/>
+      </w:rPr>
+    </w:lvl>
+    <w:lvl w:ilvl="7" w:tentative="1">
+      <w:start w:val="1"/>
+      <w:numFmt w:val="bullet"/>
+      <w:lvlText w:val=""/>
+      <w:lvlJc w:val="left"/>
+      <w:pPr>
+        <w:tabs>
+          <w:tab w:val="num" w:pos="5760"/>
+        </w:tabs>
+        <w:ind w:left="5760" w:hanging="360"/>
+      </w:pPr>
+      <w:rPr>
+        <w:rFonts w:ascii="Symbol" w:hAnsi="Symbol" w:hint="default"/>
+        <w:sz w:val="20"/>
+      </w:rPr>
+    </w:lvl>
+    <w:lvl w:ilvl="8" w:tentative="1">
+      <w:start w:val="1"/>
+      <w:numFmt w:val="bullet"/>
+      <w:lvlText w:val=""/>
+      <w:lvlJc w:val="left"/>
+      <w:pPr>
+        <w:tabs>
+          <w:tab w:val="num" w:pos="6480"/>
+        </w:tabs>
+        <w:ind w:left="6480" w:hanging="360"/>
+      </w:pPr>
+      <w:rPr>
+        <w:rFonts w:ascii="Symbol" w:hAnsi="Symbol" w:hint="default"/>
+        <w:sz w:val="20"/>
+      </w:rPr>
+    </w:lvl>
+  </w:abstractNum>
+  <w:abstractNum w:abstractNumId="41" w15:restartNumberingAfterBreak="0">
     <w:nsid w:val="5E164335"/>
     <w:multiLevelType w:val="multilevel"/>
     <w:tmpl w:val="0A3AC7BE"/>
@@ -29490,7 +32735,7 @@
       </w:rPr>
     </w:lvl>
   </w:abstractNum>
-  <w:abstractNum w:abstractNumId="35" w15:restartNumberingAfterBreak="0">
+  <w:abstractNum w:abstractNumId="42" w15:restartNumberingAfterBreak="0">
     <w:nsid w:val="5EBA5DB9"/>
     <w:multiLevelType w:val="hybridMultilevel"/>
     <w:tmpl w:val="7514F1F2"/>
@@ -29603,7 +32848,128 @@
       </w:rPr>
     </w:lvl>
   </w:abstractNum>
-  <w:abstractNum w:abstractNumId="36" w15:restartNumberingAfterBreak="0">
+  <w:abstractNum w:abstractNumId="43" w15:restartNumberingAfterBreak="0">
+    <w:nsid w:val="5ED5590D"/>
+    <w:multiLevelType w:val="multilevel"/>
+    <w:tmpl w:val="1DF47C34"/>
+    <w:lvl w:ilvl="0">
+      <w:start w:val="1"/>
+      <w:numFmt w:val="decimal"/>
+      <w:lvlText w:val="%1."/>
+      <w:lvlJc w:val="left"/>
+      <w:pPr>
+        <w:tabs>
+          <w:tab w:val="num" w:pos="720"/>
+        </w:tabs>
+        <w:ind w:left="720" w:hanging="360"/>
+      </w:pPr>
+    </w:lvl>
+    <w:lvl w:ilvl="1">
+      <w:start w:val="1"/>
+      <w:numFmt w:val="bullet"/>
+      <w:lvlText w:val=""/>
+      <w:lvlJc w:val="left"/>
+      <w:pPr>
+        <w:tabs>
+          <w:tab w:val="num" w:pos="1440"/>
+        </w:tabs>
+        <w:ind w:left="1440" w:hanging="360"/>
+      </w:pPr>
+      <w:rPr>
+        <w:rFonts w:ascii="Symbol" w:hAnsi="Symbol" w:hint="default"/>
+        <w:sz w:val="20"/>
+      </w:rPr>
+    </w:lvl>
+    <w:lvl w:ilvl="2">
+      <w:start w:val="1"/>
+      <w:numFmt w:val="bullet"/>
+      <w:lvlText w:val=""/>
+      <w:lvlJc w:val="left"/>
+      <w:pPr>
+        <w:tabs>
+          <w:tab w:val="num" w:pos="2160"/>
+        </w:tabs>
+        <w:ind w:left="2160" w:hanging="360"/>
+      </w:pPr>
+      <w:rPr>
+        <w:rFonts w:ascii="Symbol" w:hAnsi="Symbol" w:hint="default"/>
+        <w:sz w:val="20"/>
+      </w:rPr>
+    </w:lvl>
+    <w:lvl w:ilvl="3" w:tentative="1">
+      <w:start w:val="1"/>
+      <w:numFmt w:val="decimal"/>
+      <w:lvlText w:val="%4."/>
+      <w:lvlJc w:val="left"/>
+      <w:pPr>
+        <w:tabs>
+          <w:tab w:val="num" w:pos="2880"/>
+        </w:tabs>
+        <w:ind w:left="2880" w:hanging="360"/>
+      </w:pPr>
+    </w:lvl>
+    <w:lvl w:ilvl="4" w:tentative="1">
+      <w:start w:val="1"/>
+      <w:numFmt w:val="decimal"/>
+      <w:lvlText w:val="%5."/>
+      <w:lvlJc w:val="left"/>
+      <w:pPr>
+        <w:tabs>
+          <w:tab w:val="num" w:pos="3600"/>
+        </w:tabs>
+        <w:ind w:left="3600" w:hanging="360"/>
+      </w:pPr>
+    </w:lvl>
+    <w:lvl w:ilvl="5" w:tentative="1">
+      <w:start w:val="1"/>
+      <w:numFmt w:val="decimal"/>
+      <w:lvlText w:val="%6."/>
+      <w:lvlJc w:val="left"/>
+      <w:pPr>
+        <w:tabs>
+          <w:tab w:val="num" w:pos="4320"/>
+        </w:tabs>
+        <w:ind w:left="4320" w:hanging="360"/>
+      </w:pPr>
+    </w:lvl>
+    <w:lvl w:ilvl="6" w:tentative="1">
+      <w:start w:val="1"/>
+      <w:numFmt w:val="decimal"/>
+      <w:lvlText w:val="%7."/>
+      <w:lvlJc w:val="left"/>
+      <w:pPr>
+        <w:tabs>
+          <w:tab w:val="num" w:pos="5040"/>
+        </w:tabs>
+        <w:ind w:left="5040" w:hanging="360"/>
+      </w:pPr>
+    </w:lvl>
+    <w:lvl w:ilvl="7" w:tentative="1">
+      <w:start w:val="1"/>
+      <w:numFmt w:val="decimal"/>
+      <w:lvlText w:val="%8."/>
+      <w:lvlJc w:val="left"/>
+      <w:pPr>
+        <w:tabs>
+          <w:tab w:val="num" w:pos="5760"/>
+        </w:tabs>
+        <w:ind w:left="5760" w:hanging="360"/>
+      </w:pPr>
+    </w:lvl>
+    <w:lvl w:ilvl="8" w:tentative="1">
+      <w:start w:val="1"/>
+      <w:numFmt w:val="decimal"/>
+      <w:lvlText w:val="%9."/>
+      <w:lvlJc w:val="left"/>
+      <w:pPr>
+        <w:tabs>
+          <w:tab w:val="num" w:pos="6480"/>
+        </w:tabs>
+        <w:ind w:left="6480" w:hanging="360"/>
+      </w:pPr>
+    </w:lvl>
+  </w:abstractNum>
+  <w:abstractNum w:abstractNumId="44" w15:restartNumberingAfterBreak="0">
     <w:nsid w:val="6014310A"/>
     <w:multiLevelType w:val="multilevel"/>
     <w:tmpl w:val="F7006DFA"/>
@@ -29752,7 +33118,7 @@
       </w:rPr>
     </w:lvl>
   </w:abstractNum>
-  <w:abstractNum w:abstractNumId="37" w15:restartNumberingAfterBreak="0">
+  <w:abstractNum w:abstractNumId="45" w15:restartNumberingAfterBreak="0">
     <w:nsid w:val="62F87E5D"/>
     <w:multiLevelType w:val="multilevel"/>
     <w:tmpl w:val="25266C22"/>
@@ -29901,7 +33267,7 @@
       </w:rPr>
     </w:lvl>
   </w:abstractNum>
-  <w:abstractNum w:abstractNumId="38" w15:restartNumberingAfterBreak="0">
+  <w:abstractNum w:abstractNumId="46" w15:restartNumberingAfterBreak="0">
     <w:nsid w:val="64AF5C0A"/>
     <w:multiLevelType w:val="multilevel"/>
     <w:tmpl w:val="8C9A522E"/>
@@ -30014,7 +33380,7 @@
       </w:pPr>
     </w:lvl>
   </w:abstractNum>
-  <w:abstractNum w:abstractNumId="39" w15:restartNumberingAfterBreak="0">
+  <w:abstractNum w:abstractNumId="47" w15:restartNumberingAfterBreak="0">
     <w:nsid w:val="64F25B1B"/>
     <w:multiLevelType w:val="multilevel"/>
     <w:tmpl w:val="E7F4074C"/>
@@ -30163,7 +33529,7 @@
       </w:rPr>
     </w:lvl>
   </w:abstractNum>
-  <w:abstractNum w:abstractNumId="40" w15:restartNumberingAfterBreak="0">
+  <w:abstractNum w:abstractNumId="48" w15:restartNumberingAfterBreak="0">
     <w:nsid w:val="65040DF1"/>
     <w:multiLevelType w:val="multilevel"/>
     <w:tmpl w:val="19122CA0"/>
@@ -30276,7 +33642,7 @@
       </w:pPr>
     </w:lvl>
   </w:abstractNum>
-  <w:abstractNum w:abstractNumId="41" w15:restartNumberingAfterBreak="0">
+  <w:abstractNum w:abstractNumId="49" w15:restartNumberingAfterBreak="0">
     <w:nsid w:val="65EF3CDA"/>
     <w:multiLevelType w:val="hybridMultilevel"/>
     <w:tmpl w:val="863E91AE"/>
@@ -30389,7 +33755,7 @@
       </w:rPr>
     </w:lvl>
   </w:abstractNum>
-  <w:abstractNum w:abstractNumId="42" w15:restartNumberingAfterBreak="0">
+  <w:abstractNum w:abstractNumId="50" w15:restartNumberingAfterBreak="0">
     <w:nsid w:val="6C2E7380"/>
     <w:multiLevelType w:val="multilevel"/>
     <w:tmpl w:val="9ED60894"/>
@@ -30538,7 +33904,7 @@
       </w:rPr>
     </w:lvl>
   </w:abstractNum>
-  <w:abstractNum w:abstractNumId="43" w15:restartNumberingAfterBreak="0">
+  <w:abstractNum w:abstractNumId="51" w15:restartNumberingAfterBreak="0">
     <w:nsid w:val="6E6573C3"/>
     <w:multiLevelType w:val="hybridMultilevel"/>
     <w:tmpl w:val="8CFC3A78"/>
@@ -30624,7 +33990,7 @@
       </w:pPr>
     </w:lvl>
   </w:abstractNum>
-  <w:abstractNum w:abstractNumId="44" w15:restartNumberingAfterBreak="0">
+  <w:abstractNum w:abstractNumId="52" w15:restartNumberingAfterBreak="0">
     <w:nsid w:val="6F197027"/>
     <w:multiLevelType w:val="multilevel"/>
     <w:tmpl w:val="8BB8AA00"/>
@@ -30773,7 +34139,7 @@
       </w:rPr>
     </w:lvl>
   </w:abstractNum>
-  <w:abstractNum w:abstractNumId="45" w15:restartNumberingAfterBreak="0">
+  <w:abstractNum w:abstractNumId="53" w15:restartNumberingAfterBreak="0">
     <w:nsid w:val="6F530B92"/>
     <w:multiLevelType w:val="multilevel"/>
     <w:tmpl w:val="0C6A97DC"/>
@@ -30922,7 +34288,7 @@
       </w:rPr>
     </w:lvl>
   </w:abstractNum>
-  <w:abstractNum w:abstractNumId="46" w15:restartNumberingAfterBreak="0">
+  <w:abstractNum w:abstractNumId="54" w15:restartNumberingAfterBreak="0">
     <w:nsid w:val="718A0050"/>
     <w:multiLevelType w:val="multilevel"/>
     <w:tmpl w:val="60AE6F66"/>
@@ -31071,7 +34437,156 @@
       </w:rPr>
     </w:lvl>
   </w:abstractNum>
-  <w:abstractNum w:abstractNumId="47" w15:restartNumberingAfterBreak="0">
+  <w:abstractNum w:abstractNumId="55" w15:restartNumberingAfterBreak="0">
+    <w:nsid w:val="71D25F06"/>
+    <w:multiLevelType w:val="multilevel"/>
+    <w:tmpl w:val="615C7B28"/>
+    <w:lvl w:ilvl="0">
+      <w:start w:val="1"/>
+      <w:numFmt w:val="bullet"/>
+      <w:lvlText w:val=""/>
+      <w:lvlJc w:val="left"/>
+      <w:pPr>
+        <w:tabs>
+          <w:tab w:val="num" w:pos="720"/>
+        </w:tabs>
+        <w:ind w:left="720" w:hanging="360"/>
+      </w:pPr>
+      <w:rPr>
+        <w:rFonts w:ascii="Symbol" w:hAnsi="Symbol" w:hint="default"/>
+        <w:sz w:val="20"/>
+      </w:rPr>
+    </w:lvl>
+    <w:lvl w:ilvl="1">
+      <w:start w:val="1"/>
+      <w:numFmt w:val="bullet"/>
+      <w:lvlText w:val=""/>
+      <w:lvlJc w:val="left"/>
+      <w:pPr>
+        <w:tabs>
+          <w:tab w:val="num" w:pos="1440"/>
+        </w:tabs>
+        <w:ind w:left="1440" w:hanging="360"/>
+      </w:pPr>
+      <w:rPr>
+        <w:rFonts w:ascii="Symbol" w:hAnsi="Symbol" w:hint="default"/>
+        <w:sz w:val="20"/>
+      </w:rPr>
+    </w:lvl>
+    <w:lvl w:ilvl="2" w:tentative="1">
+      <w:start w:val="1"/>
+      <w:numFmt w:val="bullet"/>
+      <w:lvlText w:val=""/>
+      <w:lvlJc w:val="left"/>
+      <w:pPr>
+        <w:tabs>
+          <w:tab w:val="num" w:pos="2160"/>
+        </w:tabs>
+        <w:ind w:left="2160" w:hanging="360"/>
+      </w:pPr>
+      <w:rPr>
+        <w:rFonts w:ascii="Symbol" w:hAnsi="Symbol" w:hint="default"/>
+        <w:sz w:val="20"/>
+      </w:rPr>
+    </w:lvl>
+    <w:lvl w:ilvl="3" w:tentative="1">
+      <w:start w:val="1"/>
+      <w:numFmt w:val="bullet"/>
+      <w:lvlText w:val=""/>
+      <w:lvlJc w:val="left"/>
+      <w:pPr>
+        <w:tabs>
+          <w:tab w:val="num" w:pos="2880"/>
+        </w:tabs>
+        <w:ind w:left="2880" w:hanging="360"/>
+      </w:pPr>
+      <w:rPr>
+        <w:rFonts w:ascii="Symbol" w:hAnsi="Symbol" w:hint="default"/>
+        <w:sz w:val="20"/>
+      </w:rPr>
+    </w:lvl>
+    <w:lvl w:ilvl="4" w:tentative="1">
+      <w:start w:val="1"/>
+      <w:numFmt w:val="bullet"/>
+      <w:lvlText w:val=""/>
+      <w:lvlJc w:val="left"/>
+      <w:pPr>
+        <w:tabs>
+          <w:tab w:val="num" w:pos="3600"/>
+        </w:tabs>
+        <w:ind w:left="3600" w:hanging="360"/>
+      </w:pPr>
+      <w:rPr>
+        <w:rFonts w:ascii="Symbol" w:hAnsi="Symbol" w:hint="default"/>
+        <w:sz w:val="20"/>
+      </w:rPr>
+    </w:lvl>
+    <w:lvl w:ilvl="5" w:tentative="1">
+      <w:start w:val="1"/>
+      <w:numFmt w:val="bullet"/>
+      <w:lvlText w:val=""/>
+      <w:lvlJc w:val="left"/>
+      <w:pPr>
+        <w:tabs>
+          <w:tab w:val="num" w:pos="4320"/>
+        </w:tabs>
+        <w:ind w:left="4320" w:hanging="360"/>
+      </w:pPr>
+      <w:rPr>
+        <w:rFonts w:ascii="Symbol" w:hAnsi="Symbol" w:hint="default"/>
+        <w:sz w:val="20"/>
+      </w:rPr>
+    </w:lvl>
+    <w:lvl w:ilvl="6" w:tentative="1">
+      <w:start w:val="1"/>
+      <w:numFmt w:val="bullet"/>
+      <w:lvlText w:val=""/>
+      <w:lvlJc w:val="left"/>
+      <w:pPr>
+        <w:tabs>
+          <w:tab w:val="num" w:pos="5040"/>
+        </w:tabs>
+        <w:ind w:left="5040" w:hanging="360"/>
+      </w:pPr>
+      <w:rPr>
+        <w:rFonts w:ascii="Symbol" w:hAnsi="Symbol" w:hint="default"/>
+        <w:sz w:val="20"/>
+      </w:rPr>
+    </w:lvl>
+    <w:lvl w:ilvl="7" w:tentative="1">
+      <w:start w:val="1"/>
+      <w:numFmt w:val="bullet"/>
+      <w:lvlText w:val=""/>
+      <w:lvlJc w:val="left"/>
+      <w:pPr>
+        <w:tabs>
+          <w:tab w:val="num" w:pos="5760"/>
+        </w:tabs>
+        <w:ind w:left="5760" w:hanging="360"/>
+      </w:pPr>
+      <w:rPr>
+        <w:rFonts w:ascii="Symbol" w:hAnsi="Symbol" w:hint="default"/>
+        <w:sz w:val="20"/>
+      </w:rPr>
+    </w:lvl>
+    <w:lvl w:ilvl="8" w:tentative="1">
+      <w:start w:val="1"/>
+      <w:numFmt w:val="bullet"/>
+      <w:lvlText w:val=""/>
+      <w:lvlJc w:val="left"/>
+      <w:pPr>
+        <w:tabs>
+          <w:tab w:val="num" w:pos="6480"/>
+        </w:tabs>
+        <w:ind w:left="6480" w:hanging="360"/>
+      </w:pPr>
+      <w:rPr>
+        <w:rFonts w:ascii="Symbol" w:hAnsi="Symbol" w:hint="default"/>
+        <w:sz w:val="20"/>
+      </w:rPr>
+    </w:lvl>
+  </w:abstractNum>
+  <w:abstractNum w:abstractNumId="56" w15:restartNumberingAfterBreak="0">
     <w:nsid w:val="74426ACC"/>
     <w:multiLevelType w:val="multilevel"/>
     <w:tmpl w:val="BBAC6C26"/>
@@ -31220,7 +34735,7 @@
       </w:rPr>
     </w:lvl>
   </w:abstractNum>
-  <w:abstractNum w:abstractNumId="48" w15:restartNumberingAfterBreak="0">
+  <w:abstractNum w:abstractNumId="57" w15:restartNumberingAfterBreak="0">
     <w:nsid w:val="749E1704"/>
     <w:multiLevelType w:val="hybridMultilevel"/>
     <w:tmpl w:val="652CC4CE"/>
@@ -31306,7 +34821,7 @@
       </w:pPr>
     </w:lvl>
   </w:abstractNum>
-  <w:abstractNum w:abstractNumId="49" w15:restartNumberingAfterBreak="0">
+  <w:abstractNum w:abstractNumId="58" w15:restartNumberingAfterBreak="0">
     <w:nsid w:val="74B76B12"/>
     <w:multiLevelType w:val="multilevel"/>
     <w:tmpl w:val="A96C0546"/>
@@ -31455,7 +34970,7 @@
       </w:rPr>
     </w:lvl>
   </w:abstractNum>
-  <w:abstractNum w:abstractNumId="50" w15:restartNumberingAfterBreak="0">
+  <w:abstractNum w:abstractNumId="59" w15:restartNumberingAfterBreak="0">
     <w:nsid w:val="74C16AAB"/>
     <w:multiLevelType w:val="hybridMultilevel"/>
     <w:tmpl w:val="6F382962"/>
@@ -31541,7 +35056,7 @@
       </w:pPr>
     </w:lvl>
   </w:abstractNum>
-  <w:abstractNum w:abstractNumId="51" w15:restartNumberingAfterBreak="0">
+  <w:abstractNum w:abstractNumId="60" w15:restartNumberingAfterBreak="0">
     <w:nsid w:val="77EB379E"/>
     <w:multiLevelType w:val="multilevel"/>
     <w:tmpl w:val="B2E6B18E"/>
@@ -31691,160 +35206,187 @@
     </w:lvl>
   </w:abstractNum>
   <w:num w:numId="1" w16cid:durableId="163935648">
-    <w:abstractNumId w:val="17"/>
+    <w:abstractNumId w:val="20"/>
   </w:num>
   <w:num w:numId="2" w16cid:durableId="350380374">
-    <w:abstractNumId w:val="43"/>
+    <w:abstractNumId w:val="51"/>
   </w:num>
   <w:num w:numId="3" w16cid:durableId="412971324">
+    <w:abstractNumId w:val="31"/>
+  </w:num>
+  <w:num w:numId="4" w16cid:durableId="2123449518">
     <w:abstractNumId w:val="25"/>
   </w:num>
-  <w:num w:numId="4" w16cid:durableId="2123449518">
-    <w:abstractNumId w:val="20"/>
-  </w:num>
   <w:num w:numId="5" w16cid:durableId="759253725">
-    <w:abstractNumId w:val="21"/>
+    <w:abstractNumId w:val="27"/>
   </w:num>
   <w:num w:numId="6" w16cid:durableId="961544357">
-    <w:abstractNumId w:val="48"/>
+    <w:abstractNumId w:val="57"/>
   </w:num>
   <w:num w:numId="7" w16cid:durableId="339164823">
-    <w:abstractNumId w:val="31"/>
+    <w:abstractNumId w:val="37"/>
   </w:num>
   <w:num w:numId="8" w16cid:durableId="1175654354">
-    <w:abstractNumId w:val="7"/>
+    <w:abstractNumId w:val="8"/>
   </w:num>
   <w:num w:numId="9" w16cid:durableId="2100329610">
-    <w:abstractNumId w:val="50"/>
+    <w:abstractNumId w:val="59"/>
   </w:num>
   <w:num w:numId="10" w16cid:durableId="196896598">
-    <w:abstractNumId w:val="4"/>
+    <w:abstractNumId w:val="5"/>
   </w:num>
   <w:num w:numId="11" w16cid:durableId="2025130738">
-    <w:abstractNumId w:val="11"/>
+    <w:abstractNumId w:val="14"/>
   </w:num>
   <w:num w:numId="12" w16cid:durableId="733159223">
-    <w:abstractNumId w:val="39"/>
+    <w:abstractNumId w:val="47"/>
   </w:num>
   <w:num w:numId="13" w16cid:durableId="678507456">
-    <w:abstractNumId w:val="23"/>
+    <w:abstractNumId w:val="29"/>
   </w:num>
   <w:num w:numId="14" w16cid:durableId="1279070481">
-    <w:abstractNumId w:val="35"/>
+    <w:abstractNumId w:val="42"/>
   </w:num>
   <w:num w:numId="15" w16cid:durableId="1960065216">
-    <w:abstractNumId w:val="41"/>
+    <w:abstractNumId w:val="49"/>
   </w:num>
   <w:num w:numId="16" w16cid:durableId="776296685">
-    <w:abstractNumId w:val="28"/>
+    <w:abstractNumId w:val="34"/>
   </w:num>
   <w:num w:numId="17" w16cid:durableId="1493836496">
     <w:abstractNumId w:val="2"/>
   </w:num>
   <w:num w:numId="18" w16cid:durableId="1539735512">
-    <w:abstractNumId w:val="29"/>
+    <w:abstractNumId w:val="35"/>
   </w:num>
   <w:num w:numId="19" w16cid:durableId="431704711">
-    <w:abstractNumId w:val="18"/>
+    <w:abstractNumId w:val="22"/>
   </w:num>
   <w:num w:numId="20" w16cid:durableId="902637192">
-    <w:abstractNumId w:val="8"/>
+    <w:abstractNumId w:val="9"/>
   </w:num>
   <w:num w:numId="21" w16cid:durableId="1442068539">
-    <w:abstractNumId w:val="36"/>
+    <w:abstractNumId w:val="44"/>
   </w:num>
   <w:num w:numId="22" w16cid:durableId="733090449">
-    <w:abstractNumId w:val="34"/>
+    <w:abstractNumId w:val="41"/>
   </w:num>
   <w:num w:numId="23" w16cid:durableId="55394507">
     <w:abstractNumId w:val="1"/>
   </w:num>
   <w:num w:numId="24" w16cid:durableId="1190996625">
-    <w:abstractNumId w:val="22"/>
+    <w:abstractNumId w:val="28"/>
   </w:num>
   <w:num w:numId="25" w16cid:durableId="32312693">
+    <w:abstractNumId w:val="24"/>
+  </w:num>
+  <w:num w:numId="26" w16cid:durableId="1663462846">
+    <w:abstractNumId w:val="45"/>
+  </w:num>
+  <w:num w:numId="27" w16cid:durableId="758021282">
+    <w:abstractNumId w:val="52"/>
+  </w:num>
+  <w:num w:numId="28" w16cid:durableId="410351148">
+    <w:abstractNumId w:val="11"/>
+  </w:num>
+  <w:num w:numId="29" w16cid:durableId="77023736">
     <w:abstractNumId w:val="19"/>
   </w:num>
-  <w:num w:numId="26" w16cid:durableId="1663462846">
-    <w:abstractNumId w:val="37"/>
-  </w:num>
-  <w:num w:numId="27" w16cid:durableId="758021282">
-    <w:abstractNumId w:val="44"/>
-  </w:num>
-  <w:num w:numId="28" w16cid:durableId="410351148">
-    <w:abstractNumId w:val="10"/>
-  </w:num>
-  <w:num w:numId="29" w16cid:durableId="77023736">
-    <w:abstractNumId w:val="16"/>
-  </w:num>
   <w:num w:numId="30" w16cid:durableId="132527491">
-    <w:abstractNumId w:val="38"/>
+    <w:abstractNumId w:val="46"/>
   </w:num>
   <w:num w:numId="31" w16cid:durableId="1534002253">
     <w:abstractNumId w:val="0"/>
   </w:num>
   <w:num w:numId="32" w16cid:durableId="587931949">
+    <w:abstractNumId w:val="18"/>
+  </w:num>
+  <w:num w:numId="33" w16cid:durableId="218787207">
+    <w:abstractNumId w:val="60"/>
+  </w:num>
+  <w:num w:numId="34" w16cid:durableId="495341930">
+    <w:abstractNumId w:val="48"/>
+  </w:num>
+  <w:num w:numId="35" w16cid:durableId="1541474666">
+    <w:abstractNumId w:val="4"/>
+  </w:num>
+  <w:num w:numId="36" w16cid:durableId="1836532827">
+    <w:abstractNumId w:val="33"/>
+  </w:num>
+  <w:num w:numId="37" w16cid:durableId="1770000875">
+    <w:abstractNumId w:val="10"/>
+  </w:num>
+  <w:num w:numId="38" w16cid:durableId="117653266">
+    <w:abstractNumId w:val="6"/>
+  </w:num>
+  <w:num w:numId="39" w16cid:durableId="1639871835">
+    <w:abstractNumId w:val="36"/>
+  </w:num>
+  <w:num w:numId="40" w16cid:durableId="1169321422">
+    <w:abstractNumId w:val="58"/>
+  </w:num>
+  <w:num w:numId="41" w16cid:durableId="1338536953">
     <w:abstractNumId w:val="15"/>
   </w:num>
-  <w:num w:numId="33" w16cid:durableId="218787207">
-    <w:abstractNumId w:val="51"/>
+  <w:num w:numId="42" w16cid:durableId="817959900">
+    <w:abstractNumId w:val="56"/>
   </w:num>
-  <w:num w:numId="34" w16cid:durableId="495341930">
+  <w:num w:numId="43" w16cid:durableId="734667212">
+    <w:abstractNumId w:val="30"/>
+  </w:num>
+  <w:num w:numId="44" w16cid:durableId="2028368404">
+    <w:abstractNumId w:val="7"/>
+  </w:num>
+  <w:num w:numId="45" w16cid:durableId="807478948">
+    <w:abstractNumId w:val="53"/>
+  </w:num>
+  <w:num w:numId="46" w16cid:durableId="1217743550">
+    <w:abstractNumId w:val="50"/>
+  </w:num>
+  <w:num w:numId="47" w16cid:durableId="749305822">
+    <w:abstractNumId w:val="38"/>
+  </w:num>
+  <w:num w:numId="48" w16cid:durableId="848102257">
+    <w:abstractNumId w:val="39"/>
+  </w:num>
+  <w:num w:numId="49" w16cid:durableId="1276056696">
+    <w:abstractNumId w:val="17"/>
+  </w:num>
+  <w:num w:numId="50" w16cid:durableId="1695573972">
+    <w:abstractNumId w:val="16"/>
+  </w:num>
+  <w:num w:numId="51" w16cid:durableId="363992105">
+    <w:abstractNumId w:val="54"/>
+  </w:num>
+  <w:num w:numId="52" w16cid:durableId="1473449269">
+    <w:abstractNumId w:val="32"/>
+  </w:num>
+  <w:num w:numId="53" w16cid:durableId="311099812">
+    <w:abstractNumId w:val="55"/>
+  </w:num>
+  <w:num w:numId="54" w16cid:durableId="731120839">
+    <w:abstractNumId w:val="12"/>
+  </w:num>
+  <w:num w:numId="55" w16cid:durableId="63374796">
+    <w:abstractNumId w:val="23"/>
+  </w:num>
+  <w:num w:numId="56" w16cid:durableId="1487209448">
+    <w:abstractNumId w:val="21"/>
+  </w:num>
+  <w:num w:numId="57" w16cid:durableId="1083841969">
+    <w:abstractNumId w:val="13"/>
+  </w:num>
+  <w:num w:numId="58" w16cid:durableId="1245914242">
+    <w:abstractNumId w:val="26"/>
+  </w:num>
+  <w:num w:numId="59" w16cid:durableId="169299225">
     <w:abstractNumId w:val="40"/>
   </w:num>
-  <w:num w:numId="35" w16cid:durableId="1541474666">
+  <w:num w:numId="60" w16cid:durableId="216362016">
     <w:abstractNumId w:val="3"/>
   </w:num>
-  <w:num w:numId="36" w16cid:durableId="1836532827">
-    <w:abstractNumId w:val="27"/>
-  </w:num>
-  <w:num w:numId="37" w16cid:durableId="1770000875">
-    <w:abstractNumId w:val="9"/>
-  </w:num>
-  <w:num w:numId="38" w16cid:durableId="117653266">
-    <w:abstractNumId w:val="5"/>
-  </w:num>
-  <w:num w:numId="39" w16cid:durableId="1639871835">
-    <w:abstractNumId w:val="30"/>
-  </w:num>
-  <w:num w:numId="40" w16cid:durableId="1169321422">
-    <w:abstractNumId w:val="49"/>
-  </w:num>
-  <w:num w:numId="41" w16cid:durableId="1338536953">
-    <w:abstractNumId w:val="12"/>
-  </w:num>
-  <w:num w:numId="42" w16cid:durableId="817959900">
-    <w:abstractNumId w:val="47"/>
-  </w:num>
-  <w:num w:numId="43" w16cid:durableId="734667212">
-    <w:abstractNumId w:val="24"/>
-  </w:num>
-  <w:num w:numId="44" w16cid:durableId="2028368404">
-    <w:abstractNumId w:val="6"/>
-  </w:num>
-  <w:num w:numId="45" w16cid:durableId="807478948">
-    <w:abstractNumId w:val="45"/>
-  </w:num>
-  <w:num w:numId="46" w16cid:durableId="1217743550">
-    <w:abstractNumId w:val="42"/>
-  </w:num>
-  <w:num w:numId="47" w16cid:durableId="749305822">
-    <w:abstractNumId w:val="32"/>
-  </w:num>
-  <w:num w:numId="48" w16cid:durableId="848102257">
-    <w:abstractNumId w:val="33"/>
-  </w:num>
-  <w:num w:numId="49" w16cid:durableId="1276056696">
-    <w:abstractNumId w:val="14"/>
-  </w:num>
-  <w:num w:numId="50" w16cid:durableId="1695573972">
-    <w:abstractNumId w:val="13"/>
-  </w:num>
-  <w:num w:numId="51" w16cid:durableId="363992105">
-    <w:abstractNumId w:val="46"/>
-  </w:num>
-  <w:num w:numId="52" w16cid:durableId="1473449269">
-    <w:abstractNumId w:val="26"/>
+  <w:num w:numId="61" w16cid:durableId="671840158">
+    <w:abstractNumId w:val="43"/>
   </w:num>
 </w:numbering>
 </file>
@@ -32249,7 +35791,30 @@
   <w:style w:type="paragraph" w:default="1" w:styleId="Normal">
     <w:name w:val="Normal"/>
     <w:qFormat/>
-    <w:rsid w:val="00D5112C"/>
+    <w:rsid w:val="00875889"/>
+  </w:style>
+  <w:style w:type="paragraph" w:styleId="Heading2">
+    <w:name w:val="heading 2"/>
+    <w:basedOn w:val="Normal"/>
+    <w:next w:val="Normal"/>
+    <w:link w:val="Heading2Char"/>
+    <w:uiPriority w:val="9"/>
+    <w:semiHidden/>
+    <w:unhideWhenUsed/>
+    <w:qFormat/>
+    <w:rsid w:val="00DD3E30"/>
+    <w:pPr>
+      <w:keepNext/>
+      <w:keepLines/>
+      <w:spacing w:before="40" w:after="0"/>
+      <w:outlineLvl w:val="1"/>
+    </w:pPr>
+    <w:rPr>
+      <w:rFonts w:asciiTheme="majorHAnsi" w:eastAsiaTheme="majorEastAsia" w:hAnsiTheme="majorHAnsi" w:cstheme="majorBidi"/>
+      <w:color w:val="2F5496" w:themeColor="accent1" w:themeShade="BF"/>
+      <w:sz w:val="26"/>
+      <w:szCs w:val="26"/>
+    </w:rPr>
   </w:style>
   <w:style w:type="character" w:default="1" w:styleId="DefaultParagraphFont">
     <w:name w:val="Default Paragraph Font"/>
@@ -32418,6 +35983,20 @@
     <w:rsid w:val="00D5112C"/>
     <w:rPr>
       <w:color w:val="666666"/>
+    </w:rPr>
+  </w:style>
+  <w:style w:type="character" w:customStyle="1" w:styleId="Heading2Char">
+    <w:name w:val="Heading 2 Char"/>
+    <w:basedOn w:val="DefaultParagraphFont"/>
+    <w:link w:val="Heading2"/>
+    <w:uiPriority w:val="9"/>
+    <w:semiHidden/>
+    <w:rsid w:val="00DD3E30"/>
+    <w:rPr>
+      <w:rFonts w:asciiTheme="majorHAnsi" w:eastAsiaTheme="majorEastAsia" w:hAnsiTheme="majorHAnsi" w:cstheme="majorBidi"/>
+      <w:color w:val="2F5496" w:themeColor="accent1" w:themeShade="BF"/>
+      <w:sz w:val="26"/>
+      <w:szCs w:val="26"/>
     </w:rPr>
   </w:style>
 </w:styles>

</xml_diff>